<commit_message>
Add mongoose package and update chat functionality in server.js and package.json
</commit_message>
<xml_diff>
--- a/Documentation.docx
+++ b/Documentation.docx
@@ -310,16 +310,7 @@
                                           <w:sz w:val="28"/>
                                           <w:szCs w:val="28"/>
                                         </w:rPr>
-                                        <w:t xml:space="preserve">ITP4708 Game Servers Design and </w:t>
-                                      </w:r>
-                                      <w:r>
-                                        <w:rPr>
-                                          <w:caps/>
-                                          <w:color w:val="0E2841" w:themeColor="text2"/>
-                                          <w:sz w:val="28"/>
-                                          <w:szCs w:val="28"/>
-                                        </w:rPr>
-                                        <w:t>IMPLEMENTATION PROJECT</w:t>
+                                        <w:t>ITP4708 Game Servers Design and IMPLEMENTATION PROJECT</w:t>
                                       </w:r>
                                     </w:p>
                                   </w:sdtContent>
@@ -509,16 +500,7 @@
                                     <w:sz w:val="28"/>
                                     <w:szCs w:val="28"/>
                                   </w:rPr>
-                                  <w:t xml:space="preserve">ITP4708 Game Servers Design and </w:t>
-                                </w:r>
-                                <w:r>
-                                  <w:rPr>
-                                    <w:caps/>
-                                    <w:color w:val="0E2841" w:themeColor="text2"/>
-                                    <w:sz w:val="28"/>
-                                    <w:szCs w:val="28"/>
-                                  </w:rPr>
-                                  <w:t>IMPLEMENTATION PROJECT</w:t>
+                                  <w:t>ITP4708 Game Servers Design and IMPLEMENTATION PROJECT</w:t>
                                 </w:r>
                               </w:p>
                             </w:sdtContent>
@@ -552,7 +534,13 @@
     <w:sdt>
       <w:sdtPr>
         <w:rPr>
+          <w:rFonts w:asciiTheme="minorHAnsi" w:eastAsiaTheme="minorEastAsia" w:hAnsiTheme="minorHAnsi" w:cstheme="minorBidi"/>
+          <w:color w:val="auto"/>
+          <w:kern w:val="2"/>
+          <w:sz w:val="24"/>
+          <w:szCs w:val="24"/>
           <w:lang w:val="zh-TW"/>
+          <w14:ligatures w14:val="standardContextual"/>
         </w:rPr>
         <w:id w:val="-1296832409"/>
         <w:docPartObj>
@@ -562,23 +550,14 @@
       </w:sdtPr>
       <w:sdtEndPr>
         <w:rPr>
-          <w:rFonts w:asciiTheme="minorHAnsi" w:eastAsiaTheme="minorEastAsia" w:hAnsiTheme="minorHAnsi" w:cstheme="minorBidi"/>
           <w:b/>
           <w:bCs/>
-          <w:color w:val="auto"/>
-          <w:kern w:val="2"/>
-          <w:sz w:val="24"/>
-          <w:szCs w:val="24"/>
-          <w14:ligatures w14:val="standardContextual"/>
         </w:rPr>
       </w:sdtEndPr>
       <w:sdtContent>
         <w:p>
           <w:pPr>
             <w:pStyle w:val="af5"/>
-            <w:rPr>
-              <w:rFonts w:hint="eastAsia"/>
-            </w:rPr>
           </w:pPr>
           <w:r>
             <w:rPr>
@@ -1154,25 +1133,45 @@
     </w:sdt>
     <w:p>
       <w:pPr>
+        <w:widowControl/>
+        <w:rPr>
+          <w:rFonts w:asciiTheme="majorHAnsi" w:eastAsiaTheme="majorEastAsia" w:hAnsiTheme="majorHAnsi" w:cstheme="majorBidi"/>
+          <w:color w:val="0F4761" w:themeColor="accent1" w:themeShade="BF"/>
+          <w:sz w:val="40"/>
+          <w:szCs w:val="40"/>
+        </w:rPr>
+      </w:pPr>
+      <w:bookmarkStart w:id="0" w:name="_Toc165238057"/>
+      <w:r>
+        <w:br w:type="page"/>
+      </w:r>
+    </w:p>
+    <w:p>
+      <w:pPr>
         <w:pStyle w:val="2"/>
       </w:pPr>
-      <w:bookmarkStart w:id="0" w:name="_Toc165238057"/>
-      <w:r>
+      <w:r>
+        <w:lastRenderedPageBreak/>
         <w:t>Overview</w:t>
       </w:r>
       <w:bookmarkEnd w:id="0"/>
     </w:p>
     <w:p>
       <w:r>
-        <w:t>The Proxy War game is a turn-based strategy game where players manage their resources (funding, force, arms, and food) to outmaneuver their opponents. The game is played in a chat application where players can communicate with each other. The game ends when a player's resources are depleted. Error handling is implemented to ensure that players input valid values for their resources.</w:t>
-      </w:r>
-    </w:p>
-    <w:p>
-      <w:pPr>
+        <w:t>The Proxy War game is a web-based multiplayer game that allows players to compete in a strategic turn-based game. The game is built using JavaScript, HTML, and CSS. The game server is implemented using Node.js and WebSocket for real-time communication between the server and the clients.</w:t>
+      </w:r>
+    </w:p>
+    <w:p/>
+    <w:p>
+      <w:r>
+        <w:t>In the game, each player starts with a certain amount of money. Players invest their money in three attributes: Force, Arms, and Food. The investments in the same attribute are compared, and the player who invested more wins that attribute. The winning player's money is increased by the amount they invested multiplied by the number of attributes they won. The game ends after three rounds, and the player with the most money wins.</w:t>
+      </w:r>
+      <w:r>
         <w:rPr>
-          <w:rFonts w:hint="eastAsia"/>
+          <w:noProof/>
         </w:rPr>
-      </w:pPr>
+        <w:t xml:space="preserve"> </w:t>
+      </w:r>
       <w:r>
         <w:rPr>
           <w:noProof/>
@@ -1216,9 +1215,23 @@
     </w:p>
     <w:p>
       <w:pPr>
+        <w:widowControl/>
+        <w:rPr>
+          <w:rFonts w:asciiTheme="majorHAnsi" w:eastAsiaTheme="majorEastAsia" w:hAnsiTheme="majorHAnsi" w:cstheme="majorBidi"/>
+          <w:color w:val="0F4761" w:themeColor="accent1" w:themeShade="BF"/>
+          <w:sz w:val="40"/>
+          <w:szCs w:val="40"/>
+        </w:rPr>
+      </w:pPr>
+      <w:bookmarkStart w:id="1" w:name="_Toc165238058"/>
+      <w:r>
+        <w:br w:type="page"/>
+      </w:r>
+    </w:p>
+    <w:p>
+      <w:pPr>
         <w:pStyle w:val="2"/>
       </w:pPr>
-      <w:bookmarkStart w:id="1" w:name="_Toc165238058"/>
       <w:r>
         <w:rPr>
           <w:rFonts w:hint="eastAsia"/>
@@ -1401,81 +1414,286 @@
       <w:bookmarkEnd w:id="3"/>
     </w:p>
     <w:p>
-      <w:pPr>
+      <w:r>
+        <w:t xml:space="preserve">To set up the development environment, you need to have Node.js installed on your machine. After cloning the repository, run </w:t>
+      </w:r>
+      <w:r>
+        <w:rPr>
+          <w:b/>
+          <w:bCs/>
+        </w:rPr>
+        <w:t>npm install</w:t>
+      </w:r>
+      <w:r>
+        <w:t xml:space="preserve"> to install all the dependencies.</w:t>
+      </w:r>
+      <w:r>
+        <w:t xml:space="preserve"> </w:t>
+      </w:r>
+      <w:r>
+        <w:t xml:space="preserve">This command reads the </w:t>
+      </w:r>
+      <w:proofErr w:type="spellStart"/>
+      <w:r>
+        <w:t>package.json</w:t>
+      </w:r>
+      <w:proofErr w:type="spellEnd"/>
+      <w:r>
+        <w:t xml:space="preserve"> file to determine which dependencies to install.</w:t>
+      </w:r>
+      <w:r>
+        <w:t xml:space="preserve"> To start the server, use the command node server.js. To view the game, open </w:t>
+      </w:r>
+      <w:proofErr w:type="spellStart"/>
+      <w:r>
+        <w:t>index.html</w:t>
+      </w:r>
+      <w:proofErr w:type="spellEnd"/>
+      <w:r>
+        <w:t xml:space="preserve"> in your browser.</w:t>
+      </w:r>
+    </w:p>
+    <w:p>
+      <w:pPr>
+        <w:pStyle w:val="2"/>
+      </w:pPr>
+      <w:bookmarkStart w:id="4" w:name="_Toc165238061"/>
+      <w:r>
+        <w:t>Usage Guide</w:t>
+      </w:r>
+      <w:bookmarkEnd w:id="4"/>
+    </w:p>
+    <w:p>
+      <w:r>
+        <w:t>To use the chat application, enter your name and click the "Join Game" button. You can then send messages to other players using the chat input field. To play the game, enter the amount of funding you want to allocate to your force, arms, and food, then click the "Battle" button.</w:t>
+      </w:r>
+    </w:p>
+    <w:p>
+      <w:pPr>
+        <w:widowControl/>
+      </w:pPr>
+      <w:r>
+        <w:br w:type="page"/>
+      </w:r>
+    </w:p>
+    <w:p>
+      <w:pPr>
+        <w:pStyle w:val="2"/>
+      </w:pPr>
+      <w:bookmarkStart w:id="5" w:name="_Toc165238062"/>
+      <w:r>
+        <w:lastRenderedPageBreak/>
+        <w:t>External Libraries and Frameworks</w:t>
+      </w:r>
+      <w:bookmarkEnd w:id="5"/>
+    </w:p>
+    <w:p>
+      <w:pPr>
+        <w:pStyle w:val="3"/>
         <w:rPr>
           <w:rFonts w:hint="eastAsia"/>
         </w:rPr>
       </w:pPr>
       <w:r>
-        <w:t>To set up the development environment, you need to have Node.js installed on your machine. After cloning the repository, run npm install to install all the dependencies. To start the server, use the command node server.js. To view the game, open index.html in your browser.</w:t>
-      </w:r>
-      <w:r>
+        <w:t>Mongoose</w:t>
+      </w:r>
+    </w:p>
+    <w:p>
+      <w:bookmarkStart w:id="6" w:name="_Toc165238063"/>
+      <w:r>
+        <w:t>Mongoose is a MongoDB object modeling tool designed to work in an asynchronous environment. We use Mongoose in this project to manage the chat records of the game. Mongoose provides a rich query builder, middleware, and schema-based models, making interactions with MongoDB database more straightforward and intuitive.</w:t>
+      </w:r>
+    </w:p>
+    <w:p>
+      <w:pPr>
+        <w:pStyle w:val="a9"/>
+        <w:numPr>
+          <w:ilvl w:val="0"/>
+          <w:numId w:val="5"/>
+        </w:numPr>
+      </w:pPr>
+      <w:r>
+        <w:t>Schema definition: Mongoose allows us to define the structure of our documents, including field names, types, default values, etc.</w:t>
+      </w:r>
+    </w:p>
+    <w:p>
+      <w:pPr>
+        <w:pStyle w:val="a9"/>
+        <w:numPr>
+          <w:ilvl w:val="0"/>
+          <w:numId w:val="5"/>
+        </w:numPr>
+      </w:pPr>
+      <w:r>
+        <w:t>Data validation: Mongoose provides built-in data validation features, ensuring that the data saved to the database meets predefined conditions.</w:t>
+      </w:r>
+    </w:p>
+    <w:p>
+      <w:pPr>
+        <w:pStyle w:val="a9"/>
+        <w:numPr>
+          <w:ilvl w:val="0"/>
+          <w:numId w:val="5"/>
+        </w:numPr>
+      </w:pPr>
+      <w:r>
+        <w:t>Query building: Mongoose provides a rich query API, making it easy to construct complex queries.</w:t>
+      </w:r>
+    </w:p>
+    <w:p>
+      <w:pPr>
+        <w:pStyle w:val="a9"/>
+        <w:numPr>
+          <w:ilvl w:val="0"/>
+          <w:numId w:val="5"/>
+        </w:numPr>
         <w:rPr>
           <w:rFonts w:hint="eastAsia"/>
         </w:rPr>
-        <w:t xml:space="preserve"> </w:t>
+      </w:pPr>
+      <w:r>
+        <w:t>Middleware: Mongoose's middleware feature allows us to run custom functions before or after certain operations (like saving a document).</w:t>
+      </w:r>
+    </w:p>
+    <w:p>
+      <w:pPr>
+        <w:pStyle w:val="3"/>
+      </w:pPr>
+      <w:r>
+        <w:t>Node.js</w:t>
+      </w:r>
+    </w:p>
+    <w:p>
+      <w:r>
+        <w:t>Node.js is an open-source, cross-platform JavaScript runtime environment that can be used to develop server-side and networking applications. We use Node.js in this project to develop the game server.</w:t>
+      </w:r>
+    </w:p>
+    <w:p>
+      <w:pPr>
+        <w:pStyle w:val="3"/>
+      </w:pPr>
+      <w:r>
+        <w:t>WebSocket</w:t>
+      </w:r>
+    </w:p>
+    <w:p>
+      <w:r>
+        <w:t>WebSocket is a network communication protocol that allows full-duplex communication over a single TCP connection. We use WebSocket in this project to implement real-time communication between the server and clients.</w:t>
+      </w:r>
+    </w:p>
+    <w:p>
+      <w:pPr>
+        <w:pStyle w:val="3"/>
+      </w:pPr>
+      <w:r>
+        <w:t>jQuery</w:t>
+      </w:r>
+    </w:p>
+    <w:p>
+      <w:pPr>
+        <w:rPr>
+          <w:rFonts w:hint="eastAsia"/>
+        </w:rPr>
+      </w:pPr>
+      <w:r>
+        <w:t>jQuery is a fast, small, and feature-rich JavaScript library. It simplifies HTML document traversal and manipulation, event handling, animation, and Ajax. We use jQuery in this project for DOM manipulation and event handling.</w:t>
       </w:r>
     </w:p>
     <w:p>
       <w:pPr>
         <w:pStyle w:val="2"/>
       </w:pPr>
-      <w:bookmarkStart w:id="4" w:name="_Toc165238061"/>
-      <w:r>
-        <w:t>Usage Guide</w:t>
-      </w:r>
-      <w:bookmarkEnd w:id="4"/>
-    </w:p>
-    <w:p>
-      <w:r>
-        <w:t>To use the chat application, enter your name and click the "Join Game" button. You can then send messages to other players using the chat input field. To play the game, enter the amount of funding you want to allocate to your force, arms, and food, then click the "Battle" button.</w:t>
+      <w:r>
+        <w:lastRenderedPageBreak/>
+        <w:t>Known Issues and Limitations</w:t>
+      </w:r>
+      <w:bookmarkEnd w:id="6"/>
+    </w:p>
+    <w:p>
+      <w:bookmarkStart w:id="7" w:name="_Toc165238064"/>
+      <w:r>
+        <w:t>The Proxy War game server, while operational and providing an engaging gaming experience, has certain limitations and areas that could benefit from further refinement:</w:t>
+      </w:r>
+    </w:p>
+    <w:p>
+      <w:pPr>
+        <w:pStyle w:val="3"/>
+      </w:pPr>
+      <w:r>
+        <w:t>Player Capacity</w:t>
+      </w:r>
+    </w:p>
+    <w:p>
+      <w:r>
+        <w:t>At present, the game is designed to accommodate only two players simultaneously. This limitation could be addressed by redesigning the game to support more players, enhancing the multiplayer experience.</w:t>
+      </w:r>
+    </w:p>
+    <w:p>
+      <w:pPr>
+        <w:pStyle w:val="3"/>
+      </w:pPr>
+      <w:r>
+        <w:t>Error Management</w:t>
+      </w:r>
+    </w:p>
+    <w:p>
+      <w:r>
+        <w:t>The current version of the game could benefit from more comprehensive error management, especially in handling invalid user inputs and server errors. Improving this aspect would make the game more robust and user-friendly.</w:t>
+      </w:r>
+    </w:p>
+    <w:p>
+      <w:pPr>
+        <w:pStyle w:val="3"/>
+      </w:pPr>
+      <w:r>
+        <w:t>Database Stability</w:t>
+      </w:r>
+    </w:p>
+    <w:p>
+      <w:r>
+        <w:t>The server's interaction with the database does not currently account for potential database connection issues. Enhancing this aspect would improve the game's resilience and stability.</w:t>
+      </w:r>
+    </w:p>
+    <w:p>
+      <w:pPr>
+        <w:pStyle w:val="3"/>
+      </w:pPr>
+      <w:r>
+        <w:t>User Interface</w:t>
+      </w:r>
+    </w:p>
+    <w:p>
+      <w:r>
+        <w:t>The user interface, while functional, is relatively basic. Enhancements to the user interface could provide a more immersive and visually appealing gaming experience.</w:t>
+      </w:r>
+    </w:p>
+    <w:p>
+      <w:pPr>
+        <w:pStyle w:val="3"/>
+      </w:pPr>
+      <w:r>
+        <w:t>Game Mechanics</w:t>
+      </w:r>
+    </w:p>
+    <w:p>
+      <w:r>
+        <w:t>The game, in its current state, offers a limited set of features. Introducing additional game mechanics, such as power-ups and varied game modes, could make the game more engaging and challenging.</w:t>
+      </w:r>
+    </w:p>
+    <w:p>
+      <w:r>
+        <w:t xml:space="preserve">While these limitations do not hinder the basic functionality of the game, addressing them could significantly enhance the user experience and the overall </w:t>
+      </w:r>
+      <w:r>
+        <w:lastRenderedPageBreak/>
+        <w:t>quality of the game.</w:t>
       </w:r>
     </w:p>
     <w:p>
       <w:pPr>
         <w:pStyle w:val="2"/>
       </w:pPr>
-      <w:bookmarkStart w:id="5" w:name="_Toc165238062"/>
-      <w:r>
-        <w:t>External Libraries and Frameworks</w:t>
-      </w:r>
-      <w:bookmarkEnd w:id="5"/>
-    </w:p>
-    <w:p>
-      <w:r>
-        <w:t>The game uses jQuery for DOM manipulation and event handling. It is included in the index.html file using a script tag.</w:t>
-      </w:r>
-    </w:p>
-    <w:p>
-      <w:pPr>
-        <w:pStyle w:val="2"/>
-      </w:pPr>
-      <w:bookmarkStart w:id="6" w:name="_Toc165238063"/>
-      <w:r>
-        <w:t>Known Issues and Limitations</w:t>
-      </w:r>
-      <w:bookmarkEnd w:id="6"/>
-    </w:p>
-    <w:p>
-      <w:r>
-        <w:t>Currently, the game does not support more than two players. Additionally, there is no mechanism to handle players leaving the game midway.</w:t>
-      </w:r>
-    </w:p>
-    <w:p>
-      <w:pPr>
-        <w:widowControl/>
-      </w:pPr>
-      <w:r>
-        <w:br w:type="page"/>
-      </w:r>
-    </w:p>
-    <w:p>
-      <w:pPr>
-        <w:pStyle w:val="2"/>
-      </w:pPr>
-      <w:bookmarkStart w:id="7" w:name="_Toc165238064"/>
-      <w:r>
-        <w:lastRenderedPageBreak/>
+      <w:r>
         <w:t>Testing</w:t>
       </w:r>
       <w:bookmarkEnd w:id="7"/>
@@ -1490,8 +1708,8 @@
       <w:tblGrid>
         <w:gridCol w:w="846"/>
         <w:gridCol w:w="1404"/>
-        <w:gridCol w:w="1998"/>
-        <w:gridCol w:w="3200"/>
+        <w:gridCol w:w="2281"/>
+        <w:gridCol w:w="2917"/>
         <w:gridCol w:w="1052"/>
       </w:tblGrid>
       <w:tr>
@@ -1519,7 +1737,7 @@
         </w:tc>
         <w:tc>
           <w:tcPr>
-            <w:tcW w:w="1998" w:type="dxa"/>
+            <w:tcW w:w="2281" w:type="dxa"/>
             <w:vAlign w:val="center"/>
           </w:tcPr>
           <w:p>
@@ -1530,7 +1748,7 @@
         </w:tc>
         <w:tc>
           <w:tcPr>
-            <w:tcW w:w="3200" w:type="dxa"/>
+            <w:tcW w:w="2917" w:type="dxa"/>
             <w:vAlign w:val="center"/>
           </w:tcPr>
           <w:p>
@@ -1586,7 +1804,7 @@
         </w:tc>
         <w:tc>
           <w:tcPr>
-            <w:tcW w:w="1998" w:type="dxa"/>
+            <w:tcW w:w="2281" w:type="dxa"/>
             <w:vAlign w:val="center"/>
           </w:tcPr>
           <w:p>
@@ -1597,7 +1815,7 @@
         </w:tc>
         <w:tc>
           <w:tcPr>
-            <w:tcW w:w="3200" w:type="dxa"/>
+            <w:tcW w:w="2917" w:type="dxa"/>
             <w:vAlign w:val="center"/>
           </w:tcPr>
           <w:p>
@@ -1644,7 +1862,7 @@
         </w:tc>
         <w:tc>
           <w:tcPr>
-            <w:tcW w:w="1998" w:type="dxa"/>
+            <w:tcW w:w="2281" w:type="dxa"/>
             <w:vAlign w:val="center"/>
           </w:tcPr>
           <w:p>
@@ -1655,7 +1873,7 @@
         </w:tc>
         <w:tc>
           <w:tcPr>
-            <w:tcW w:w="3200" w:type="dxa"/>
+            <w:tcW w:w="2917" w:type="dxa"/>
             <w:vAlign w:val="center"/>
           </w:tcPr>
           <w:p>
@@ -1702,7 +1920,7 @@
         </w:tc>
         <w:tc>
           <w:tcPr>
-            <w:tcW w:w="1998" w:type="dxa"/>
+            <w:tcW w:w="2281" w:type="dxa"/>
             <w:vAlign w:val="center"/>
           </w:tcPr>
           <w:p>
@@ -1713,7 +1931,7 @@
         </w:tc>
         <w:tc>
           <w:tcPr>
-            <w:tcW w:w="3200" w:type="dxa"/>
+            <w:tcW w:w="2917" w:type="dxa"/>
             <w:vAlign w:val="center"/>
           </w:tcPr>
           <w:p>
@@ -1760,7 +1978,7 @@
         </w:tc>
         <w:tc>
           <w:tcPr>
-            <w:tcW w:w="1998" w:type="dxa"/>
+            <w:tcW w:w="2281" w:type="dxa"/>
             <w:vAlign w:val="center"/>
           </w:tcPr>
           <w:p>
@@ -1771,7 +1989,7 @@
         </w:tc>
         <w:tc>
           <w:tcPr>
-            <w:tcW w:w="3200" w:type="dxa"/>
+            <w:tcW w:w="2917" w:type="dxa"/>
             <w:vAlign w:val="center"/>
           </w:tcPr>
           <w:p>
@@ -1818,7 +2036,7 @@
         </w:tc>
         <w:tc>
           <w:tcPr>
-            <w:tcW w:w="1998" w:type="dxa"/>
+            <w:tcW w:w="2281" w:type="dxa"/>
             <w:vAlign w:val="center"/>
           </w:tcPr>
           <w:p>
@@ -1829,7 +2047,7 @@
         </w:tc>
         <w:tc>
           <w:tcPr>
-            <w:tcW w:w="3200" w:type="dxa"/>
+            <w:tcW w:w="2917" w:type="dxa"/>
             <w:vAlign w:val="center"/>
           </w:tcPr>
           <w:p>
@@ -1876,7 +2094,7 @@
         </w:tc>
         <w:tc>
           <w:tcPr>
-            <w:tcW w:w="1998" w:type="dxa"/>
+            <w:tcW w:w="2281" w:type="dxa"/>
             <w:vAlign w:val="center"/>
           </w:tcPr>
           <w:p>
@@ -1887,7 +2105,7 @@
         </w:tc>
         <w:tc>
           <w:tcPr>
-            <w:tcW w:w="3200" w:type="dxa"/>
+            <w:tcW w:w="2917" w:type="dxa"/>
             <w:vAlign w:val="center"/>
           </w:tcPr>
           <w:p>
@@ -1934,7 +2152,7 @@
         </w:tc>
         <w:tc>
           <w:tcPr>
-            <w:tcW w:w="1998" w:type="dxa"/>
+            <w:tcW w:w="2281" w:type="dxa"/>
             <w:vAlign w:val="center"/>
           </w:tcPr>
           <w:p>
@@ -1945,7 +2163,7 @@
         </w:tc>
         <w:tc>
           <w:tcPr>
-            <w:tcW w:w="3200" w:type="dxa"/>
+            <w:tcW w:w="2917" w:type="dxa"/>
             <w:vAlign w:val="center"/>
           </w:tcPr>
           <w:p>
@@ -1992,7 +2210,7 @@
         </w:tc>
         <w:tc>
           <w:tcPr>
-            <w:tcW w:w="1998" w:type="dxa"/>
+            <w:tcW w:w="2281" w:type="dxa"/>
             <w:vAlign w:val="center"/>
           </w:tcPr>
           <w:p>
@@ -2003,7 +2221,7 @@
         </w:tc>
         <w:tc>
           <w:tcPr>
-            <w:tcW w:w="3200" w:type="dxa"/>
+            <w:tcW w:w="2917" w:type="dxa"/>
             <w:vAlign w:val="center"/>
           </w:tcPr>
           <w:p>
@@ -2050,7 +2268,7 @@
         </w:tc>
         <w:tc>
           <w:tcPr>
-            <w:tcW w:w="1998" w:type="dxa"/>
+            <w:tcW w:w="2281" w:type="dxa"/>
             <w:vAlign w:val="center"/>
           </w:tcPr>
           <w:p>
@@ -2061,7 +2279,7 @@
         </w:tc>
         <w:tc>
           <w:tcPr>
-            <w:tcW w:w="3200" w:type="dxa"/>
+            <w:tcW w:w="2917" w:type="dxa"/>
             <w:vAlign w:val="center"/>
           </w:tcPr>
           <w:p>
@@ -2090,7 +2308,6 @@
           <w:p>
             <w:proofErr w:type="spellStart"/>
             <w:r>
-              <w:lastRenderedPageBreak/>
               <w:t>TC10</w:t>
             </w:r>
             <w:proofErr w:type="spellEnd"/>
@@ -2103,29 +2320,43 @@
           </w:tcPr>
           <w:p>
             <w:r>
-              <w:t>Message Handling</w:t>
-            </w:r>
-          </w:p>
-        </w:tc>
-        <w:tc>
-          <w:tcPr>
-            <w:tcW w:w="1998" w:type="dxa"/>
+              <w:t xml:space="preserve">Message </w:t>
+            </w:r>
+            <w:r>
+              <w:lastRenderedPageBreak/>
+              <w:t>Handling</w:t>
+            </w:r>
+          </w:p>
+        </w:tc>
+        <w:tc>
+          <w:tcPr>
+            <w:tcW w:w="2281" w:type="dxa"/>
             <w:vAlign w:val="center"/>
           </w:tcPr>
           <w:p>
             <w:r>
-              <w:t>Send a message from the client to the server</w:t>
-            </w:r>
-          </w:p>
-        </w:tc>
-        <w:tc>
-          <w:tcPr>
-            <w:tcW w:w="3200" w:type="dxa"/>
+              <w:lastRenderedPageBreak/>
+              <w:t xml:space="preserve">Send a message </w:t>
+            </w:r>
+            <w:r>
+              <w:lastRenderedPageBreak/>
+              <w:t>from the client to the server</w:t>
+            </w:r>
+          </w:p>
+        </w:tc>
+        <w:tc>
+          <w:tcPr>
+            <w:tcW w:w="2917" w:type="dxa"/>
             <w:vAlign w:val="center"/>
           </w:tcPr>
           <w:p>
             <w:r>
-              <w:t>The server should correctly parse the message and perform the appropriate action</w:t>
+              <w:lastRenderedPageBreak/>
+              <w:t xml:space="preserve">The server should </w:t>
+            </w:r>
+            <w:r>
+              <w:lastRenderedPageBreak/>
+              <w:t>correctly parse the message and perform the appropriate action</w:t>
             </w:r>
           </w:p>
         </w:tc>
@@ -2135,6 +2366,7 @@
           </w:tcPr>
           <w:p>
             <w:r>
+              <w:lastRenderedPageBreak/>
               <w:t>Pass</w:t>
             </w:r>
           </w:p>
@@ -2167,7 +2399,7 @@
         </w:tc>
         <w:tc>
           <w:tcPr>
-            <w:tcW w:w="1998" w:type="dxa"/>
+            <w:tcW w:w="2281" w:type="dxa"/>
             <w:vAlign w:val="center"/>
           </w:tcPr>
           <w:p>
@@ -2186,7 +2418,7 @@
         </w:tc>
         <w:tc>
           <w:tcPr>
-            <w:tcW w:w="3200" w:type="dxa"/>
+            <w:tcW w:w="2917" w:type="dxa"/>
             <w:vAlign w:val="center"/>
           </w:tcPr>
           <w:p>
@@ -2200,6 +2432,263 @@
             <w:proofErr w:type="spellEnd"/>
             <w:r>
               <w:t> message</w:t>
+            </w:r>
+          </w:p>
+        </w:tc>
+        <w:tc>
+          <w:tcPr>
+            <w:tcW w:w="1052" w:type="dxa"/>
+          </w:tcPr>
+          <w:p>
+            <w:r>
+              <w:t>Pass</w:t>
+            </w:r>
+          </w:p>
+        </w:tc>
+      </w:tr>
+      <w:tr>
+        <w:tc>
+          <w:tcPr>
+            <w:tcW w:w="846" w:type="dxa"/>
+          </w:tcPr>
+          <w:p>
+            <w:pPr>
+              <w:rPr>
+                <w:rFonts w:hint="eastAsia"/>
+              </w:rPr>
+            </w:pPr>
+            <w:proofErr w:type="spellStart"/>
+            <w:r>
+              <w:rPr>
+                <w:rFonts w:hint="eastAsia"/>
+              </w:rPr>
+              <w:t>TC</w:t>
+            </w:r>
+            <w:r>
+              <w:t>1</w:t>
+            </w:r>
+            <w:r>
+              <w:rPr>
+                <w:rFonts w:hint="eastAsia"/>
+              </w:rPr>
+              <w:t>2</w:t>
+            </w:r>
+            <w:proofErr w:type="spellEnd"/>
+          </w:p>
+        </w:tc>
+        <w:tc>
+          <w:tcPr>
+            <w:tcW w:w="1404" w:type="dxa"/>
+          </w:tcPr>
+          <w:p>
+            <w:r>
+              <w:t>Database Connection</w:t>
+            </w:r>
+          </w:p>
+        </w:tc>
+        <w:tc>
+          <w:tcPr>
+            <w:tcW w:w="2281" w:type="dxa"/>
+          </w:tcPr>
+          <w:p>
+            <w:r>
+              <w:t>1. Start the server 2. Check the console for database connection status</w:t>
+            </w:r>
+          </w:p>
+        </w:tc>
+        <w:tc>
+          <w:tcPr>
+            <w:tcW w:w="2917" w:type="dxa"/>
+          </w:tcPr>
+          <w:p>
+            <w:r>
+              <w:t>"Database connected successfully" message should be displayed in the console</w:t>
+            </w:r>
+          </w:p>
+        </w:tc>
+        <w:tc>
+          <w:tcPr>
+            <w:tcW w:w="1052" w:type="dxa"/>
+          </w:tcPr>
+          <w:p>
+            <w:r>
+              <w:t>Pass</w:t>
+            </w:r>
+          </w:p>
+        </w:tc>
+      </w:tr>
+      <w:tr>
+        <w:tc>
+          <w:tcPr>
+            <w:tcW w:w="846" w:type="dxa"/>
+          </w:tcPr>
+          <w:p>
+            <w:pPr>
+              <w:rPr>
+                <w:rFonts w:hint="eastAsia"/>
+              </w:rPr>
+            </w:pPr>
+            <w:proofErr w:type="spellStart"/>
+            <w:r>
+              <w:rPr>
+                <w:rFonts w:hint="eastAsia"/>
+              </w:rPr>
+              <w:t>TC13</w:t>
+            </w:r>
+            <w:proofErr w:type="spellEnd"/>
+          </w:p>
+        </w:tc>
+        <w:tc>
+          <w:tcPr>
+            <w:tcW w:w="1404" w:type="dxa"/>
+          </w:tcPr>
+          <w:p>
+            <w:r>
+              <w:t>Save Chat Message</w:t>
+            </w:r>
+          </w:p>
+        </w:tc>
+        <w:tc>
+          <w:tcPr>
+            <w:tcW w:w="2281" w:type="dxa"/>
+          </w:tcPr>
+          <w:p>
+            <w:r>
+              <w:t>1. Start the server 2. Send a chat message from the client 3. Check the database for the new chat message</w:t>
+            </w:r>
+          </w:p>
+        </w:tc>
+        <w:tc>
+          <w:tcPr>
+            <w:tcW w:w="2917" w:type="dxa"/>
+          </w:tcPr>
+          <w:p>
+            <w:r>
+              <w:t>The sent chat message should be saved in the database</w:t>
+            </w:r>
+          </w:p>
+        </w:tc>
+        <w:tc>
+          <w:tcPr>
+            <w:tcW w:w="1052" w:type="dxa"/>
+          </w:tcPr>
+          <w:p>
+            <w:r>
+              <w:t>Pass</w:t>
+            </w:r>
+          </w:p>
+        </w:tc>
+      </w:tr>
+      <w:tr>
+        <w:tc>
+          <w:tcPr>
+            <w:tcW w:w="846" w:type="dxa"/>
+          </w:tcPr>
+          <w:p>
+            <w:pPr>
+              <w:rPr>
+                <w:rFonts w:hint="eastAsia"/>
+              </w:rPr>
+            </w:pPr>
+            <w:proofErr w:type="spellStart"/>
+            <w:r>
+              <w:rPr>
+                <w:rFonts w:hint="eastAsia"/>
+              </w:rPr>
+              <w:t>TC14</w:t>
+            </w:r>
+            <w:proofErr w:type="spellEnd"/>
+          </w:p>
+        </w:tc>
+        <w:tc>
+          <w:tcPr>
+            <w:tcW w:w="1404" w:type="dxa"/>
+          </w:tcPr>
+          <w:p>
+            <w:r>
+              <w:t>Retrieve Chat Messages</w:t>
+            </w:r>
+          </w:p>
+        </w:tc>
+        <w:tc>
+          <w:tcPr>
+            <w:tcW w:w="2281" w:type="dxa"/>
+          </w:tcPr>
+          <w:p>
+            <w:r>
+              <w:t>1. Start the server 2. Connect a new client 3. Check the chat messages received by the client</w:t>
+            </w:r>
+          </w:p>
+        </w:tc>
+        <w:tc>
+          <w:tcPr>
+            <w:tcW w:w="2917" w:type="dxa"/>
+          </w:tcPr>
+          <w:p>
+            <w:r>
+              <w:t>The client should receive all the chat messages saved in the database</w:t>
+            </w:r>
+          </w:p>
+        </w:tc>
+        <w:tc>
+          <w:tcPr>
+            <w:tcW w:w="1052" w:type="dxa"/>
+          </w:tcPr>
+          <w:p>
+            <w:r>
+              <w:t>Pass</w:t>
+            </w:r>
+          </w:p>
+        </w:tc>
+      </w:tr>
+      <w:tr>
+        <w:tc>
+          <w:tcPr>
+            <w:tcW w:w="846" w:type="dxa"/>
+          </w:tcPr>
+          <w:p>
+            <w:pPr>
+              <w:rPr>
+                <w:rFonts w:hint="eastAsia"/>
+              </w:rPr>
+            </w:pPr>
+            <w:proofErr w:type="spellStart"/>
+            <w:r>
+              <w:rPr>
+                <w:rFonts w:hint="eastAsia"/>
+              </w:rPr>
+              <w:t>TC15</w:t>
+            </w:r>
+            <w:proofErr w:type="spellEnd"/>
+          </w:p>
+        </w:tc>
+        <w:tc>
+          <w:tcPr>
+            <w:tcW w:w="1404" w:type="dxa"/>
+          </w:tcPr>
+          <w:p>
+            <w:r>
+              <w:t>Database Disconnection</w:t>
+            </w:r>
+          </w:p>
+        </w:tc>
+        <w:tc>
+          <w:tcPr>
+            <w:tcW w:w="2281" w:type="dxa"/>
+          </w:tcPr>
+          <w:p>
+            <w:r>
+              <w:t>1. Start the server 2. Stop the server 3. Check the console for database disconnection status</w:t>
+            </w:r>
+          </w:p>
+        </w:tc>
+        <w:tc>
+          <w:tcPr>
+            <w:tcW w:w="2917" w:type="dxa"/>
+          </w:tcPr>
+          <w:p>
+            <w:r>
+              <w:t>"Database disconnected successfully" message should be displayed in the console</w:t>
             </w:r>
           </w:p>
         </w:tc>
@@ -2284,9 +2773,6 @@
   <w:p>
     <w:pPr>
       <w:pStyle w:val="af1"/>
-      <w:rPr>
-        <w:rFonts w:hint="eastAsia"/>
-      </w:rPr>
     </w:pPr>
     <w:r>
       <w:rPr>
@@ -2527,6 +3013,119 @@
     </w:lvl>
   </w:abstractNum>
   <w:abstractNum w:abstractNumId="2" w15:restartNumberingAfterBreak="0">
+    <w:nsid w:val="47F0793C"/>
+    <w:multiLevelType w:val="hybridMultilevel"/>
+    <w:tmpl w:val="7E2E4F32"/>
+    <w:lvl w:ilvl="0" w:tplc="04090001">
+      <w:start w:val="1"/>
+      <w:numFmt w:val="bullet"/>
+      <w:lvlText w:val=""/>
+      <w:lvlJc w:val="left"/>
+      <w:pPr>
+        <w:ind w:left="480" w:hanging="480"/>
+      </w:pPr>
+      <w:rPr>
+        <w:rFonts w:ascii="Wingdings" w:hAnsi="Wingdings" w:hint="default"/>
+      </w:rPr>
+    </w:lvl>
+    <w:lvl w:ilvl="1" w:tplc="04090003">
+      <w:start w:val="1"/>
+      <w:numFmt w:val="bullet"/>
+      <w:lvlText w:val=""/>
+      <w:lvlJc w:val="left"/>
+      <w:pPr>
+        <w:ind w:left="960" w:hanging="480"/>
+      </w:pPr>
+      <w:rPr>
+        <w:rFonts w:ascii="Wingdings" w:hAnsi="Wingdings" w:hint="default"/>
+      </w:rPr>
+    </w:lvl>
+    <w:lvl w:ilvl="2" w:tplc="04090005" w:tentative="1">
+      <w:start w:val="1"/>
+      <w:numFmt w:val="bullet"/>
+      <w:lvlText w:val=""/>
+      <w:lvlJc w:val="left"/>
+      <w:pPr>
+        <w:ind w:left="1440" w:hanging="480"/>
+      </w:pPr>
+      <w:rPr>
+        <w:rFonts w:ascii="Wingdings" w:hAnsi="Wingdings" w:hint="default"/>
+      </w:rPr>
+    </w:lvl>
+    <w:lvl w:ilvl="3" w:tplc="04090001" w:tentative="1">
+      <w:start w:val="1"/>
+      <w:numFmt w:val="bullet"/>
+      <w:lvlText w:val=""/>
+      <w:lvlJc w:val="left"/>
+      <w:pPr>
+        <w:ind w:left="1920" w:hanging="480"/>
+      </w:pPr>
+      <w:rPr>
+        <w:rFonts w:ascii="Wingdings" w:hAnsi="Wingdings" w:hint="default"/>
+      </w:rPr>
+    </w:lvl>
+    <w:lvl w:ilvl="4" w:tplc="04090003" w:tentative="1">
+      <w:start w:val="1"/>
+      <w:numFmt w:val="bullet"/>
+      <w:lvlText w:val=""/>
+      <w:lvlJc w:val="left"/>
+      <w:pPr>
+        <w:ind w:left="2400" w:hanging="480"/>
+      </w:pPr>
+      <w:rPr>
+        <w:rFonts w:ascii="Wingdings" w:hAnsi="Wingdings" w:hint="default"/>
+      </w:rPr>
+    </w:lvl>
+    <w:lvl w:ilvl="5" w:tplc="04090005" w:tentative="1">
+      <w:start w:val="1"/>
+      <w:numFmt w:val="bullet"/>
+      <w:lvlText w:val=""/>
+      <w:lvlJc w:val="left"/>
+      <w:pPr>
+        <w:ind w:left="2880" w:hanging="480"/>
+      </w:pPr>
+      <w:rPr>
+        <w:rFonts w:ascii="Wingdings" w:hAnsi="Wingdings" w:hint="default"/>
+      </w:rPr>
+    </w:lvl>
+    <w:lvl w:ilvl="6" w:tplc="04090001" w:tentative="1">
+      <w:start w:val="1"/>
+      <w:numFmt w:val="bullet"/>
+      <w:lvlText w:val=""/>
+      <w:lvlJc w:val="left"/>
+      <w:pPr>
+        <w:ind w:left="3360" w:hanging="480"/>
+      </w:pPr>
+      <w:rPr>
+        <w:rFonts w:ascii="Wingdings" w:hAnsi="Wingdings" w:hint="default"/>
+      </w:rPr>
+    </w:lvl>
+    <w:lvl w:ilvl="7" w:tplc="04090003" w:tentative="1">
+      <w:start w:val="1"/>
+      <w:numFmt w:val="bullet"/>
+      <w:lvlText w:val=""/>
+      <w:lvlJc w:val="left"/>
+      <w:pPr>
+        <w:ind w:left="3840" w:hanging="480"/>
+      </w:pPr>
+      <w:rPr>
+        <w:rFonts w:ascii="Wingdings" w:hAnsi="Wingdings" w:hint="default"/>
+      </w:rPr>
+    </w:lvl>
+    <w:lvl w:ilvl="8" w:tplc="04090005" w:tentative="1">
+      <w:start w:val="1"/>
+      <w:numFmt w:val="bullet"/>
+      <w:lvlText w:val=""/>
+      <w:lvlJc w:val="left"/>
+      <w:pPr>
+        <w:ind w:left="4320" w:hanging="480"/>
+      </w:pPr>
+      <w:rPr>
+        <w:rFonts w:ascii="Wingdings" w:hAnsi="Wingdings" w:hint="default"/>
+      </w:rPr>
+    </w:lvl>
+  </w:abstractNum>
+  <w:abstractNum w:abstractNumId="3" w15:restartNumberingAfterBreak="0">
     <w:nsid w:val="572030FD"/>
     <w:multiLevelType w:val="hybridMultilevel"/>
     <w:tmpl w:val="99EC9BC4"/>
@@ -2627,6 +3226,232 @@
       </w:rPr>
     </w:lvl>
     <w:lvl w:ilvl="8" w:tplc="FFFFFFFF" w:tentative="1">
+      <w:start w:val="1"/>
+      <w:numFmt w:val="bullet"/>
+      <w:lvlText w:val=""/>
+      <w:lvlJc w:val="left"/>
+      <w:pPr>
+        <w:ind w:left="4320" w:hanging="480"/>
+      </w:pPr>
+      <w:rPr>
+        <w:rFonts w:ascii="Wingdings" w:hAnsi="Wingdings" w:hint="default"/>
+      </w:rPr>
+    </w:lvl>
+  </w:abstractNum>
+  <w:abstractNum w:abstractNumId="4" w15:restartNumberingAfterBreak="0">
+    <w:nsid w:val="6BE44EB7"/>
+    <w:multiLevelType w:val="multilevel"/>
+    <w:tmpl w:val="20D00E46"/>
+    <w:lvl w:ilvl="0">
+      <w:start w:val="1"/>
+      <w:numFmt w:val="decimal"/>
+      <w:lvlText w:val="%1."/>
+      <w:lvlJc w:val="left"/>
+      <w:pPr>
+        <w:tabs>
+          <w:tab w:val="num" w:pos="720"/>
+        </w:tabs>
+        <w:ind w:left="720" w:hanging="360"/>
+      </w:pPr>
+    </w:lvl>
+    <w:lvl w:ilvl="1" w:tentative="1">
+      <w:start w:val="1"/>
+      <w:numFmt w:val="decimal"/>
+      <w:lvlText w:val="%2."/>
+      <w:lvlJc w:val="left"/>
+      <w:pPr>
+        <w:tabs>
+          <w:tab w:val="num" w:pos="1440"/>
+        </w:tabs>
+        <w:ind w:left="1440" w:hanging="360"/>
+      </w:pPr>
+    </w:lvl>
+    <w:lvl w:ilvl="2" w:tentative="1">
+      <w:start w:val="1"/>
+      <w:numFmt w:val="decimal"/>
+      <w:lvlText w:val="%3."/>
+      <w:lvlJc w:val="left"/>
+      <w:pPr>
+        <w:tabs>
+          <w:tab w:val="num" w:pos="2160"/>
+        </w:tabs>
+        <w:ind w:left="2160" w:hanging="360"/>
+      </w:pPr>
+    </w:lvl>
+    <w:lvl w:ilvl="3" w:tentative="1">
+      <w:start w:val="1"/>
+      <w:numFmt w:val="decimal"/>
+      <w:lvlText w:val="%4."/>
+      <w:lvlJc w:val="left"/>
+      <w:pPr>
+        <w:tabs>
+          <w:tab w:val="num" w:pos="2880"/>
+        </w:tabs>
+        <w:ind w:left="2880" w:hanging="360"/>
+      </w:pPr>
+    </w:lvl>
+    <w:lvl w:ilvl="4" w:tentative="1">
+      <w:start w:val="1"/>
+      <w:numFmt w:val="decimal"/>
+      <w:lvlText w:val="%5."/>
+      <w:lvlJc w:val="left"/>
+      <w:pPr>
+        <w:tabs>
+          <w:tab w:val="num" w:pos="3600"/>
+        </w:tabs>
+        <w:ind w:left="3600" w:hanging="360"/>
+      </w:pPr>
+    </w:lvl>
+    <w:lvl w:ilvl="5" w:tentative="1">
+      <w:start w:val="1"/>
+      <w:numFmt w:val="decimal"/>
+      <w:lvlText w:val="%6."/>
+      <w:lvlJc w:val="left"/>
+      <w:pPr>
+        <w:tabs>
+          <w:tab w:val="num" w:pos="4320"/>
+        </w:tabs>
+        <w:ind w:left="4320" w:hanging="360"/>
+      </w:pPr>
+    </w:lvl>
+    <w:lvl w:ilvl="6" w:tentative="1">
+      <w:start w:val="1"/>
+      <w:numFmt w:val="decimal"/>
+      <w:lvlText w:val="%7."/>
+      <w:lvlJc w:val="left"/>
+      <w:pPr>
+        <w:tabs>
+          <w:tab w:val="num" w:pos="5040"/>
+        </w:tabs>
+        <w:ind w:left="5040" w:hanging="360"/>
+      </w:pPr>
+    </w:lvl>
+    <w:lvl w:ilvl="7" w:tentative="1">
+      <w:start w:val="1"/>
+      <w:numFmt w:val="decimal"/>
+      <w:lvlText w:val="%8."/>
+      <w:lvlJc w:val="left"/>
+      <w:pPr>
+        <w:tabs>
+          <w:tab w:val="num" w:pos="5760"/>
+        </w:tabs>
+        <w:ind w:left="5760" w:hanging="360"/>
+      </w:pPr>
+    </w:lvl>
+    <w:lvl w:ilvl="8" w:tentative="1">
+      <w:start w:val="1"/>
+      <w:numFmt w:val="decimal"/>
+      <w:lvlText w:val="%9."/>
+      <w:lvlJc w:val="left"/>
+      <w:pPr>
+        <w:tabs>
+          <w:tab w:val="num" w:pos="6480"/>
+        </w:tabs>
+        <w:ind w:left="6480" w:hanging="360"/>
+      </w:pPr>
+    </w:lvl>
+  </w:abstractNum>
+  <w:abstractNum w:abstractNumId="5" w15:restartNumberingAfterBreak="0">
+    <w:nsid w:val="70AA05F4"/>
+    <w:multiLevelType w:val="hybridMultilevel"/>
+    <w:tmpl w:val="267226FC"/>
+    <w:lvl w:ilvl="0" w:tplc="04090001">
+      <w:start w:val="1"/>
+      <w:numFmt w:val="bullet"/>
+      <w:lvlText w:val=""/>
+      <w:lvlJc w:val="left"/>
+      <w:pPr>
+        <w:ind w:left="480" w:hanging="480"/>
+      </w:pPr>
+      <w:rPr>
+        <w:rFonts w:ascii="Wingdings" w:hAnsi="Wingdings" w:hint="default"/>
+      </w:rPr>
+    </w:lvl>
+    <w:lvl w:ilvl="1" w:tplc="04090003" w:tentative="1">
+      <w:start w:val="1"/>
+      <w:numFmt w:val="bullet"/>
+      <w:lvlText w:val=""/>
+      <w:lvlJc w:val="left"/>
+      <w:pPr>
+        <w:ind w:left="960" w:hanging="480"/>
+      </w:pPr>
+      <w:rPr>
+        <w:rFonts w:ascii="Wingdings" w:hAnsi="Wingdings" w:hint="default"/>
+      </w:rPr>
+    </w:lvl>
+    <w:lvl w:ilvl="2" w:tplc="04090005" w:tentative="1">
+      <w:start w:val="1"/>
+      <w:numFmt w:val="bullet"/>
+      <w:lvlText w:val=""/>
+      <w:lvlJc w:val="left"/>
+      <w:pPr>
+        <w:ind w:left="1440" w:hanging="480"/>
+      </w:pPr>
+      <w:rPr>
+        <w:rFonts w:ascii="Wingdings" w:hAnsi="Wingdings" w:hint="default"/>
+      </w:rPr>
+    </w:lvl>
+    <w:lvl w:ilvl="3" w:tplc="04090001" w:tentative="1">
+      <w:start w:val="1"/>
+      <w:numFmt w:val="bullet"/>
+      <w:lvlText w:val=""/>
+      <w:lvlJc w:val="left"/>
+      <w:pPr>
+        <w:ind w:left="1920" w:hanging="480"/>
+      </w:pPr>
+      <w:rPr>
+        <w:rFonts w:ascii="Wingdings" w:hAnsi="Wingdings" w:hint="default"/>
+      </w:rPr>
+    </w:lvl>
+    <w:lvl w:ilvl="4" w:tplc="04090003" w:tentative="1">
+      <w:start w:val="1"/>
+      <w:numFmt w:val="bullet"/>
+      <w:lvlText w:val=""/>
+      <w:lvlJc w:val="left"/>
+      <w:pPr>
+        <w:ind w:left="2400" w:hanging="480"/>
+      </w:pPr>
+      <w:rPr>
+        <w:rFonts w:ascii="Wingdings" w:hAnsi="Wingdings" w:hint="default"/>
+      </w:rPr>
+    </w:lvl>
+    <w:lvl w:ilvl="5" w:tplc="04090005" w:tentative="1">
+      <w:start w:val="1"/>
+      <w:numFmt w:val="bullet"/>
+      <w:lvlText w:val=""/>
+      <w:lvlJc w:val="left"/>
+      <w:pPr>
+        <w:ind w:left="2880" w:hanging="480"/>
+      </w:pPr>
+      <w:rPr>
+        <w:rFonts w:ascii="Wingdings" w:hAnsi="Wingdings" w:hint="default"/>
+      </w:rPr>
+    </w:lvl>
+    <w:lvl w:ilvl="6" w:tplc="04090001" w:tentative="1">
+      <w:start w:val="1"/>
+      <w:numFmt w:val="bullet"/>
+      <w:lvlText w:val=""/>
+      <w:lvlJc w:val="left"/>
+      <w:pPr>
+        <w:ind w:left="3360" w:hanging="480"/>
+      </w:pPr>
+      <w:rPr>
+        <w:rFonts w:ascii="Wingdings" w:hAnsi="Wingdings" w:hint="default"/>
+      </w:rPr>
+    </w:lvl>
+    <w:lvl w:ilvl="7" w:tplc="04090003" w:tentative="1">
+      <w:start w:val="1"/>
+      <w:numFmt w:val="bullet"/>
+      <w:lvlText w:val=""/>
+      <w:lvlJc w:val="left"/>
+      <w:pPr>
+        <w:ind w:left="3840" w:hanging="480"/>
+      </w:pPr>
+      <w:rPr>
+        <w:rFonts w:ascii="Wingdings" w:hAnsi="Wingdings" w:hint="default"/>
+      </w:rPr>
+    </w:lvl>
+    <w:lvl w:ilvl="8" w:tplc="04090005" w:tentative="1">
       <w:start w:val="1"/>
       <w:numFmt w:val="bullet"/>
       <w:lvlText w:val=""/>
@@ -2646,7 +3471,16 @@
     <w:abstractNumId w:val="1"/>
   </w:num>
   <w:num w:numId="3" w16cid:durableId="259988600">
+    <w:abstractNumId w:val="3"/>
+  </w:num>
+  <w:num w:numId="4" w16cid:durableId="1087263560">
     <w:abstractNumId w:val="2"/>
+  </w:num>
+  <w:num w:numId="5" w16cid:durableId="1634675463">
+    <w:abstractNumId w:val="5"/>
+  </w:num>
+  <w:num w:numId="6" w16cid:durableId="3948296">
+    <w:abstractNumId w:val="4"/>
   </w:num>
 </w:numbering>
 </file>
@@ -3104,7 +3938,6 @@
     <w:next w:val="a"/>
     <w:link w:val="30"/>
     <w:uiPriority w:val="9"/>
-    <w:semiHidden/>
     <w:unhideWhenUsed/>
     <w:qFormat/>
     <w:rsid w:val="00096B1F"/>
@@ -3310,7 +4143,6 @@
     <w:basedOn w:val="a0"/>
     <w:link w:val="3"/>
     <w:uiPriority w:val="9"/>
-    <w:semiHidden/>
     <w:rsid w:val="00096B1F"/>
     <w:rPr>
       <w:rFonts w:eastAsiaTheme="majorEastAsia" w:cstheme="majorBidi"/>
@@ -3730,6 +4562,34 @@
       <w:u w:val="single"/>
     </w:rPr>
   </w:style>
+  <w:style w:type="paragraph" w:styleId="Web">
+    <w:name w:val="Normal (Web)"/>
+    <w:basedOn w:val="a"/>
+    <w:uiPriority w:val="99"/>
+    <w:semiHidden/>
+    <w:unhideWhenUsed/>
+    <w:rsid w:val="00B27325"/>
+    <w:pPr>
+      <w:widowControl/>
+      <w:spacing w:before="100" w:beforeAutospacing="1" w:after="100" w:afterAutospacing="1" w:line="240" w:lineRule="auto"/>
+    </w:pPr>
+    <w:rPr>
+      <w:rFonts w:ascii="新細明體" w:eastAsia="新細明體" w:hAnsi="新細明體" w:cs="新細明體"/>
+      <w:kern w:val="0"/>
+      <w14:ligatures w14:val="none"/>
+    </w:rPr>
+  </w:style>
+  <w:style w:type="character" w:styleId="af7">
+    <w:name w:val="Strong"/>
+    <w:basedOn w:val="a0"/>
+    <w:uiPriority w:val="22"/>
+    <w:qFormat/>
+    <w:rsid w:val="00B27325"/>
+    <w:rPr>
+      <w:b/>
+      <w:bCs/>
+    </w:rPr>
+  </w:style>
 </w:styles>
 </file>
 

</xml_diff>

<commit_message>
Add link to GitHub repository in Documentation.docx
</commit_message>
<xml_diff>
--- a/Documentation.docx
+++ b/Documentation.docx
@@ -2704,9 +2704,68 @@
         </w:tc>
       </w:tr>
     </w:tbl>
-    <w:p/>
+    <w:p>
+      <w:pPr>
+        <w:pStyle w:val="2"/>
+      </w:pPr>
+      <w:proofErr w:type="spellStart"/>
+      <w:r>
+        <w:rPr>
+          <w:rFonts w:hint="eastAsia"/>
+        </w:rPr>
+        <w:t>Github</w:t>
+      </w:r>
+      <w:proofErr w:type="spellEnd"/>
+      <w:r>
+        <w:rPr>
+          <w:rFonts w:hint="eastAsia"/>
+        </w:rPr>
+        <w:t xml:space="preserve"> </w:t>
+      </w:r>
+      <w:r>
+        <w:t>repository </w:t>
+      </w:r>
+    </w:p>
+    <w:p>
+      <w:hyperlink r:id="rId9" w:history="1">
+        <w:r>
+          <w:rPr>
+            <w:rStyle w:val="af6"/>
+          </w:rPr>
+          <w:t>https://</w:t>
+        </w:r>
+        <w:proofErr w:type="spellStart"/>
+        <w:r>
+          <w:rPr>
+            <w:rStyle w:val="af6"/>
+          </w:rPr>
+          <w:t>github.com</w:t>
+        </w:r>
+        <w:proofErr w:type="spellEnd"/>
+        <w:r>
+          <w:rPr>
+            <w:rStyle w:val="af6"/>
+          </w:rPr>
+          <w:t>/</w:t>
+        </w:r>
+        <w:proofErr w:type="spellStart"/>
+        <w:r>
+          <w:rPr>
+            <w:rStyle w:val="af6"/>
+          </w:rPr>
+          <w:t>Kingofpig151251</w:t>
+        </w:r>
+        <w:proofErr w:type="spellEnd"/>
+        <w:r>
+          <w:rPr>
+            <w:rStyle w:val="af6"/>
+          </w:rPr>
+          <w:t>/Proxy-War</w:t>
+        </w:r>
+      </w:hyperlink>
+    </w:p>
     <w:sectPr>
-      <w:headerReference w:type="first" r:id="rId9"/>
+      <w:headerReference w:type="first" r:id="rId10"/>
       <w:pgSz w:w="11906" w:h="16838"/>
       <w:pgMar w:top="1440" w:right="1800" w:bottom="1440" w:left="1800" w:header="851" w:footer="992" w:gutter="0"/>
       <w:pgNumType w:start="0"/>
@@ -4590,6 +4649,18 @@
       <w:bCs/>
     </w:rPr>
   </w:style>
+  <w:style w:type="character" w:styleId="af8">
+    <w:name w:val="Unresolved Mention"/>
+    <w:basedOn w:val="a0"/>
+    <w:uiPriority w:val="99"/>
+    <w:semiHidden/>
+    <w:unhideWhenUsed/>
+    <w:rsid w:val="006B0FC0"/>
+    <w:rPr>
+      <w:color w:val="605E5C"/>
+      <w:shd w:val="clear" w:color="auto" w:fill="E1DFDD"/>
+    </w:rPr>
+  </w:style>
 </w:styles>
 </file>
 

</xml_diff>

<commit_message>
Update Documentation.docx and server.js with new changes
</commit_message>
<xml_diff>
--- a/Documentation.docx
+++ b/Documentation.docx
@@ -1428,10 +1428,7 @@
         <w:t xml:space="preserve"> to install all the dependencies.</w:t>
       </w:r>
       <w:r>
-        <w:t xml:space="preserve"> </w:t>
-      </w:r>
-      <w:r>
-        <w:t xml:space="preserve">This command reads the </w:t>
+        <w:t xml:space="preserve"> This command reads the </w:t>
       </w:r>
       <w:proofErr w:type="spellStart"/>
       <w:r>
@@ -1490,9 +1487,6 @@
     <w:p>
       <w:pPr>
         <w:pStyle w:val="3"/>
-        <w:rPr>
-          <w:rFonts w:hint="eastAsia"/>
-        </w:rPr>
       </w:pPr>
       <w:r>
         <w:t>Mongoose</w:t>
@@ -1547,9 +1541,6 @@
           <w:ilvl w:val="0"/>
           <w:numId w:val="5"/>
         </w:numPr>
-        <w:rPr>
-          <w:rFonts w:hint="eastAsia"/>
-        </w:rPr>
       </w:pPr>
       <w:r>
         <w:t>Middleware: Mongoose's middleware feature allows us to run custom functions before or after certain operations (like saving a document).</w:t>
@@ -1590,11 +1581,6 @@
       </w:r>
     </w:p>
     <w:p>
-      <w:pPr>
-        <w:rPr>
-          <w:rFonts w:hint="eastAsia"/>
-        </w:rPr>
-      </w:pPr>
       <w:r>
         <w:t>jQuery is a fast, small, and feature-rich JavaScript library. It simplifies HTML document traversal and manipulation, event handling, animation, and Ajax. We use jQuery in this project for DOM manipulation and event handling.</w:t>
       </w:r>
@@ -2452,11 +2438,6 @@
             <w:tcW w:w="846" w:type="dxa"/>
           </w:tcPr>
           <w:p>
-            <w:pPr>
-              <w:rPr>
-                <w:rFonts w:hint="eastAsia"/>
-              </w:rPr>
-            </w:pPr>
             <w:proofErr w:type="spellStart"/>
             <w:r>
               <w:rPr>
@@ -2523,11 +2504,6 @@
             <w:tcW w:w="846" w:type="dxa"/>
           </w:tcPr>
           <w:p>
-            <w:pPr>
-              <w:rPr>
-                <w:rFonts w:hint="eastAsia"/>
-              </w:rPr>
-            </w:pPr>
             <w:proofErr w:type="spellStart"/>
             <w:r>
               <w:rPr>
@@ -2585,11 +2561,6 @@
             <w:tcW w:w="846" w:type="dxa"/>
           </w:tcPr>
           <w:p>
-            <w:pPr>
-              <w:rPr>
-                <w:rFonts w:hint="eastAsia"/>
-              </w:rPr>
-            </w:pPr>
             <w:proofErr w:type="spellStart"/>
             <w:r>
               <w:rPr>
@@ -2647,11 +2618,6 @@
             <w:tcW w:w="846" w:type="dxa"/>
           </w:tcPr>
           <w:p>
-            <w:pPr>
-              <w:rPr>
-                <w:rFonts w:hint="eastAsia"/>
-              </w:rPr>
-            </w:pPr>
             <w:proofErr w:type="spellStart"/>
             <w:r>
               <w:rPr>
@@ -2727,6 +2693,11 @@
       </w:r>
     </w:p>
     <w:p>
+      <w:pPr>
+        <w:rPr>
+          <w:rStyle w:val="af6"/>
+        </w:rPr>
+      </w:pPr>
       <w:hyperlink r:id="rId9" w:history="1">
         <w:r>
           <w:rPr>
@@ -2764,8 +2735,81 @@
         </w:r>
       </w:hyperlink>
     </w:p>
+    <w:p>
+      <w:pPr>
+        <w:pStyle w:val="2"/>
+      </w:pPr>
+      <w:r>
+        <w:rPr>
+          <w:rFonts w:hint="eastAsia"/>
+        </w:rPr>
+        <w:lastRenderedPageBreak/>
+        <w:t xml:space="preserve">Demo Video </w:t>
+      </w:r>
+    </w:p>
+    <w:p>
+      <w:pPr>
+        <w:rPr>
+          <w:rFonts w:hint="eastAsia"/>
+        </w:rPr>
+      </w:pPr>
+      <w:r>
+        <w:rPr>
+          <w:rFonts w:hint="eastAsia"/>
+          <w:noProof/>
+        </w:rPr>
+        <w:drawing>
+          <wp:inline distT="0" distB="0" distL="0" distR="0" wp14:anchorId="3F8FB1CC" wp14:editId="66F15FEC">
+            <wp:extent cx="4572000" cy="3429000"/>
+            <wp:effectExtent l="0" t="0" r="0" b="0"/>
+            <wp:docPr id="2057955468" name="視訊 1" descr="Proxy War">
+              <a:hlinkClick xmlns:a="http://schemas.openxmlformats.org/drawingml/2006/main" r:id="rId10"/>
+            </wp:docPr>
+            <wp:cNvGraphicFramePr>
+              <a:graphicFrameLocks xmlns:a="http://schemas.openxmlformats.org/drawingml/2006/main" noChangeAspect="1"/>
+            </wp:cNvGraphicFramePr>
+            <a:graphic xmlns:a="http://schemas.openxmlformats.org/drawingml/2006/main">
+              <a:graphicData uri="http://schemas.openxmlformats.org/drawingml/2006/picture">
+                <pic:pic xmlns:pic="http://schemas.openxmlformats.org/drawingml/2006/picture">
+                  <pic:nvPicPr>
+                    <pic:cNvPr id="2057955468" name="視訊 1" descr="Proxy War">
+                      <a:hlinkClick r:id="rId10"/>
+                    </pic:cNvPr>
+                    <pic:cNvPicPr/>
+                  </pic:nvPicPr>
+                  <pic:blipFill>
+                    <a:blip r:embed="rId11">
+                      <a:extLst>
+                        <a:ext uri="{28A0092B-C50C-407E-A947-70E740481C1C}">
+                          <a14:useLocalDpi xmlns:a14="http://schemas.microsoft.com/office/drawing/2010/main" val="0"/>
+                        </a:ext>
+                        <a:ext uri="{C809E66F-F1BF-436E-b5F7-EEA9579F0CBA}">
+                          <wp15:webVideoPr xmlns:wp15="http://schemas.microsoft.com/office/word/2012/wordprocessingDrawing" embeddedHtml="&lt;iframe width=&quot;200&quot; height=&quot;113&quot; src=&quot;https://www.youtube.com/embed/NfcLSjRskv8?feature=oembed&quot; frameborder=&quot;0&quot; allow=&quot;accelerometer; autoplay; clipboard-write; encrypted-media; gyroscope; picture-in-picture; web-share&quot; referrerpolicy=&quot;strict-origin-when-cross-origin&quot; allowfullscreen=&quot;&quot; title=&quot;Proxy War&quot; sandbox=&quot;allow-scripts allow-same-origin allow-popups&quot;&gt;&lt;/iframe&gt;" h="113" w="200"/>
+                        </a:ext>
+                      </a:extLst>
+                    </a:blip>
+                    <a:stretch>
+                      <a:fillRect/>
+                    </a:stretch>
+                  </pic:blipFill>
+                  <pic:spPr>
+                    <a:xfrm>
+                      <a:off x="0" y="0"/>
+                      <a:ext cx="4572000" cy="3429000"/>
+                    </a:xfrm>
+                    <a:prstGeom prst="rect">
+                      <a:avLst/>
+                    </a:prstGeom>
+                  </pic:spPr>
+                </pic:pic>
+              </a:graphicData>
+            </a:graphic>
+          </wp:inline>
+        </w:drawing>
+      </w:r>
+    </w:p>
     <w:sectPr>
-      <w:headerReference w:type="first" r:id="rId10"/>
+      <w:headerReference w:type="first" r:id="rId12"/>
       <w:pgSz w:w="11906" w:h="16838"/>
       <w:pgMar w:top="1440" w:right="1800" w:bottom="1440" w:left="1800" w:header="851" w:footer="992" w:gutter="0"/>
       <w:pgNumType w:start="0"/>

</xml_diff>

<commit_message>
Update Documentation.docx, ElementIDs.js, and server.js with new changes
</commit_message>
<xml_diff>
--- a/Documentation.docx
+++ b/Documentation.docx
@@ -585,7 +585,7 @@
           <w:r>
             <w:fldChar w:fldCharType="separate"/>
           </w:r>
-          <w:hyperlink w:anchor="_Toc165238057" w:history="1">
+          <w:hyperlink w:anchor="_Toc165311372" w:history="1">
             <w:r>
               <w:rPr>
                 <w:rStyle w:val="af6"/>
@@ -612,7 +612,7 @@
                 <w:noProof/>
                 <w:webHidden/>
               </w:rPr>
-              <w:instrText xml:space="preserve"> PAGEREF _Toc165238057 \h </w:instrText>
+              <w:instrText xml:space="preserve"> PAGEREF _Toc165311372 \h </w:instrText>
             </w:r>
             <w:r>
               <w:rPr>
@@ -632,7 +632,7 @@
                 <w:noProof/>
                 <w:webHidden/>
               </w:rPr>
-              <w:t>1</w:t>
+              <w:t>2</w:t>
             </w:r>
             <w:r>
               <w:rPr>
@@ -653,7 +653,7 @@
               <w:noProof/>
             </w:rPr>
           </w:pPr>
-          <w:hyperlink w:anchor="_Toc165238058" w:history="1">
+          <w:hyperlink w:anchor="_Toc165311373" w:history="1">
             <w:r>
               <w:rPr>
                 <w:rStyle w:val="af6"/>
@@ -680,7 +680,7 @@
                 <w:noProof/>
                 <w:webHidden/>
               </w:rPr>
-              <w:instrText xml:space="preserve"> PAGEREF _Toc165238058 \h </w:instrText>
+              <w:instrText xml:space="preserve"> PAGEREF _Toc165311373 \h </w:instrText>
             </w:r>
             <w:r>
               <w:rPr>
@@ -700,7 +700,7 @@
                 <w:noProof/>
                 <w:webHidden/>
               </w:rPr>
-              <w:t>2</w:t>
+              <w:t>3</w:t>
             </w:r>
             <w:r>
               <w:rPr>
@@ -721,7 +721,7 @@
               <w:noProof/>
             </w:rPr>
           </w:pPr>
-          <w:hyperlink w:anchor="_Toc165238059" w:history="1">
+          <w:hyperlink w:anchor="_Toc165311374" w:history="1">
             <w:r>
               <w:rPr>
                 <w:rStyle w:val="af6"/>
@@ -748,7 +748,7 @@
                 <w:noProof/>
                 <w:webHidden/>
               </w:rPr>
-              <w:instrText xml:space="preserve"> PAGEREF _Toc165238059 \h </w:instrText>
+              <w:instrText xml:space="preserve"> PAGEREF _Toc165311374 \h </w:instrText>
             </w:r>
             <w:r>
               <w:rPr>
@@ -768,7 +768,7 @@
                 <w:noProof/>
                 <w:webHidden/>
               </w:rPr>
-              <w:t>3</w:t>
+              <w:t>4</w:t>
             </w:r>
             <w:r>
               <w:rPr>
@@ -789,7 +789,7 @@
               <w:noProof/>
             </w:rPr>
           </w:pPr>
-          <w:hyperlink w:anchor="_Toc165238060" w:history="1">
+          <w:hyperlink w:anchor="_Toc165311375" w:history="1">
             <w:r>
               <w:rPr>
                 <w:rStyle w:val="af6"/>
@@ -816,7 +816,7 @@
                 <w:noProof/>
                 <w:webHidden/>
               </w:rPr>
-              <w:instrText xml:space="preserve"> PAGEREF _Toc165238060 \h </w:instrText>
+              <w:instrText xml:space="preserve"> PAGEREF _Toc165311375 \h </w:instrText>
             </w:r>
             <w:r>
               <w:rPr>
@@ -836,7 +836,7 @@
                 <w:noProof/>
                 <w:webHidden/>
               </w:rPr>
-              <w:t>3</w:t>
+              <w:t>4</w:t>
             </w:r>
             <w:r>
               <w:rPr>
@@ -857,7 +857,7 @@
               <w:noProof/>
             </w:rPr>
           </w:pPr>
-          <w:hyperlink w:anchor="_Toc165238061" w:history="1">
+          <w:hyperlink w:anchor="_Toc165311376" w:history="1">
             <w:r>
               <w:rPr>
                 <w:rStyle w:val="af6"/>
@@ -884,7 +884,7 @@
                 <w:noProof/>
                 <w:webHidden/>
               </w:rPr>
-              <w:instrText xml:space="preserve"> PAGEREF _Toc165238061 \h </w:instrText>
+              <w:instrText xml:space="preserve"> PAGEREF _Toc165311376 \h </w:instrText>
             </w:r>
             <w:r>
               <w:rPr>
@@ -904,7 +904,7 @@
                 <w:noProof/>
                 <w:webHidden/>
               </w:rPr>
-              <w:t>3</w:t>
+              <w:t>4</w:t>
             </w:r>
             <w:r>
               <w:rPr>
@@ -925,7 +925,7 @@
               <w:noProof/>
             </w:rPr>
           </w:pPr>
-          <w:hyperlink w:anchor="_Toc165238062" w:history="1">
+          <w:hyperlink w:anchor="_Toc165311377" w:history="1">
             <w:r>
               <w:rPr>
                 <w:rStyle w:val="af6"/>
@@ -952,7 +952,7 @@
                 <w:noProof/>
                 <w:webHidden/>
               </w:rPr>
-              <w:instrText xml:space="preserve"> PAGEREF _Toc165238062 \h </w:instrText>
+              <w:instrText xml:space="preserve"> PAGEREF _Toc165311377 \h </w:instrText>
             </w:r>
             <w:r>
               <w:rPr>
@@ -972,7 +972,279 @@
                 <w:noProof/>
                 <w:webHidden/>
               </w:rPr>
-              <w:t>3</w:t>
+              <w:t>5</w:t>
+            </w:r>
+            <w:r>
+              <w:rPr>
+                <w:noProof/>
+                <w:webHidden/>
+              </w:rPr>
+              <w:fldChar w:fldCharType="end"/>
+            </w:r>
+          </w:hyperlink>
+        </w:p>
+        <w:p>
+          <w:pPr>
+            <w:pStyle w:val="31"/>
+            <w:tabs>
+              <w:tab w:val="right" w:leader="dot" w:pos="8296"/>
+            </w:tabs>
+            <w:rPr>
+              <w:noProof/>
+            </w:rPr>
+          </w:pPr>
+          <w:hyperlink w:anchor="_Toc165311378" w:history="1">
+            <w:r>
+              <w:rPr>
+                <w:rStyle w:val="af6"/>
+                <w:noProof/>
+              </w:rPr>
+              <w:t>Mongoose</w:t>
+            </w:r>
+            <w:r>
+              <w:rPr>
+                <w:noProof/>
+                <w:webHidden/>
+              </w:rPr>
+              <w:tab/>
+            </w:r>
+            <w:r>
+              <w:rPr>
+                <w:noProof/>
+                <w:webHidden/>
+              </w:rPr>
+              <w:fldChar w:fldCharType="begin"/>
+            </w:r>
+            <w:r>
+              <w:rPr>
+                <w:noProof/>
+                <w:webHidden/>
+              </w:rPr>
+              <w:instrText xml:space="preserve"> PAGEREF _Toc165311378 \h </w:instrText>
+            </w:r>
+            <w:r>
+              <w:rPr>
+                <w:noProof/>
+                <w:webHidden/>
+              </w:rPr>
+            </w:r>
+            <w:r>
+              <w:rPr>
+                <w:noProof/>
+                <w:webHidden/>
+              </w:rPr>
+              <w:fldChar w:fldCharType="separate"/>
+            </w:r>
+            <w:r>
+              <w:rPr>
+                <w:noProof/>
+                <w:webHidden/>
+              </w:rPr>
+              <w:t>5</w:t>
+            </w:r>
+            <w:r>
+              <w:rPr>
+                <w:noProof/>
+                <w:webHidden/>
+              </w:rPr>
+              <w:fldChar w:fldCharType="end"/>
+            </w:r>
+          </w:hyperlink>
+        </w:p>
+        <w:p>
+          <w:pPr>
+            <w:pStyle w:val="31"/>
+            <w:tabs>
+              <w:tab w:val="right" w:leader="dot" w:pos="8296"/>
+            </w:tabs>
+            <w:rPr>
+              <w:noProof/>
+            </w:rPr>
+          </w:pPr>
+          <w:hyperlink w:anchor="_Toc165311379" w:history="1">
+            <w:r>
+              <w:rPr>
+                <w:rStyle w:val="af6"/>
+                <w:noProof/>
+              </w:rPr>
+              <w:t>Node.js</w:t>
+            </w:r>
+            <w:r>
+              <w:rPr>
+                <w:noProof/>
+                <w:webHidden/>
+              </w:rPr>
+              <w:tab/>
+            </w:r>
+            <w:r>
+              <w:rPr>
+                <w:noProof/>
+                <w:webHidden/>
+              </w:rPr>
+              <w:fldChar w:fldCharType="begin"/>
+            </w:r>
+            <w:r>
+              <w:rPr>
+                <w:noProof/>
+                <w:webHidden/>
+              </w:rPr>
+              <w:instrText xml:space="preserve"> PAGEREF _Toc165311379 \h </w:instrText>
+            </w:r>
+            <w:r>
+              <w:rPr>
+                <w:noProof/>
+                <w:webHidden/>
+              </w:rPr>
+            </w:r>
+            <w:r>
+              <w:rPr>
+                <w:noProof/>
+                <w:webHidden/>
+              </w:rPr>
+              <w:fldChar w:fldCharType="separate"/>
+            </w:r>
+            <w:r>
+              <w:rPr>
+                <w:noProof/>
+                <w:webHidden/>
+              </w:rPr>
+              <w:t>5</w:t>
+            </w:r>
+            <w:r>
+              <w:rPr>
+                <w:noProof/>
+                <w:webHidden/>
+              </w:rPr>
+              <w:fldChar w:fldCharType="end"/>
+            </w:r>
+          </w:hyperlink>
+        </w:p>
+        <w:p>
+          <w:pPr>
+            <w:pStyle w:val="31"/>
+            <w:tabs>
+              <w:tab w:val="right" w:leader="dot" w:pos="8296"/>
+            </w:tabs>
+            <w:rPr>
+              <w:noProof/>
+            </w:rPr>
+          </w:pPr>
+          <w:hyperlink w:anchor="_Toc165311380" w:history="1">
+            <w:r>
+              <w:rPr>
+                <w:rStyle w:val="af6"/>
+                <w:noProof/>
+              </w:rPr>
+              <w:t>WebSocket</w:t>
+            </w:r>
+            <w:r>
+              <w:rPr>
+                <w:noProof/>
+                <w:webHidden/>
+              </w:rPr>
+              <w:tab/>
+            </w:r>
+            <w:r>
+              <w:rPr>
+                <w:noProof/>
+                <w:webHidden/>
+              </w:rPr>
+              <w:fldChar w:fldCharType="begin"/>
+            </w:r>
+            <w:r>
+              <w:rPr>
+                <w:noProof/>
+                <w:webHidden/>
+              </w:rPr>
+              <w:instrText xml:space="preserve"> PAGEREF _Toc165311380 \h </w:instrText>
+            </w:r>
+            <w:r>
+              <w:rPr>
+                <w:noProof/>
+                <w:webHidden/>
+              </w:rPr>
+            </w:r>
+            <w:r>
+              <w:rPr>
+                <w:noProof/>
+                <w:webHidden/>
+              </w:rPr>
+              <w:fldChar w:fldCharType="separate"/>
+            </w:r>
+            <w:r>
+              <w:rPr>
+                <w:noProof/>
+                <w:webHidden/>
+              </w:rPr>
+              <w:t>5</w:t>
+            </w:r>
+            <w:r>
+              <w:rPr>
+                <w:noProof/>
+                <w:webHidden/>
+              </w:rPr>
+              <w:fldChar w:fldCharType="end"/>
+            </w:r>
+          </w:hyperlink>
+        </w:p>
+        <w:p>
+          <w:pPr>
+            <w:pStyle w:val="31"/>
+            <w:tabs>
+              <w:tab w:val="right" w:leader="dot" w:pos="8296"/>
+            </w:tabs>
+            <w:rPr>
+              <w:noProof/>
+            </w:rPr>
+          </w:pPr>
+          <w:hyperlink w:anchor="_Toc165311381" w:history="1">
+            <w:r>
+              <w:rPr>
+                <w:rStyle w:val="af6"/>
+                <w:noProof/>
+              </w:rPr>
+              <w:t>jQuery</w:t>
+            </w:r>
+            <w:r>
+              <w:rPr>
+                <w:noProof/>
+                <w:webHidden/>
+              </w:rPr>
+              <w:tab/>
+            </w:r>
+            <w:r>
+              <w:rPr>
+                <w:noProof/>
+                <w:webHidden/>
+              </w:rPr>
+              <w:fldChar w:fldCharType="begin"/>
+            </w:r>
+            <w:r>
+              <w:rPr>
+                <w:noProof/>
+                <w:webHidden/>
+              </w:rPr>
+              <w:instrText xml:space="preserve"> PAGEREF _Toc165311381 \h </w:instrText>
+            </w:r>
+            <w:r>
+              <w:rPr>
+                <w:noProof/>
+                <w:webHidden/>
+              </w:rPr>
+            </w:r>
+            <w:r>
+              <w:rPr>
+                <w:noProof/>
+                <w:webHidden/>
+              </w:rPr>
+              <w:fldChar w:fldCharType="separate"/>
+            </w:r>
+            <w:r>
+              <w:rPr>
+                <w:noProof/>
+                <w:webHidden/>
+              </w:rPr>
+              <w:t>5</w:t>
             </w:r>
             <w:r>
               <w:rPr>
@@ -993,7 +1265,7 @@
               <w:noProof/>
             </w:rPr>
           </w:pPr>
-          <w:hyperlink w:anchor="_Toc165238063" w:history="1">
+          <w:hyperlink w:anchor="_Toc165311382" w:history="1">
             <w:r>
               <w:rPr>
                 <w:rStyle w:val="af6"/>
@@ -1020,7 +1292,7 @@
                 <w:noProof/>
                 <w:webHidden/>
               </w:rPr>
-              <w:instrText xml:space="preserve"> PAGEREF _Toc165238063 \h </w:instrText>
+              <w:instrText xml:space="preserve"> PAGEREF _Toc165311382 \h </w:instrText>
             </w:r>
             <w:r>
               <w:rPr>
@@ -1040,7 +1312,347 @@
                 <w:noProof/>
                 <w:webHidden/>
               </w:rPr>
-              <w:t>3</w:t>
+              <w:t>6</w:t>
+            </w:r>
+            <w:r>
+              <w:rPr>
+                <w:noProof/>
+                <w:webHidden/>
+              </w:rPr>
+              <w:fldChar w:fldCharType="end"/>
+            </w:r>
+          </w:hyperlink>
+        </w:p>
+        <w:p>
+          <w:pPr>
+            <w:pStyle w:val="31"/>
+            <w:tabs>
+              <w:tab w:val="right" w:leader="dot" w:pos="8296"/>
+            </w:tabs>
+            <w:rPr>
+              <w:noProof/>
+            </w:rPr>
+          </w:pPr>
+          <w:hyperlink w:anchor="_Toc165311383" w:history="1">
+            <w:r>
+              <w:rPr>
+                <w:rStyle w:val="af6"/>
+                <w:noProof/>
+              </w:rPr>
+              <w:t>Player Capacity</w:t>
+            </w:r>
+            <w:r>
+              <w:rPr>
+                <w:noProof/>
+                <w:webHidden/>
+              </w:rPr>
+              <w:tab/>
+            </w:r>
+            <w:r>
+              <w:rPr>
+                <w:noProof/>
+                <w:webHidden/>
+              </w:rPr>
+              <w:fldChar w:fldCharType="begin"/>
+            </w:r>
+            <w:r>
+              <w:rPr>
+                <w:noProof/>
+                <w:webHidden/>
+              </w:rPr>
+              <w:instrText xml:space="preserve"> PAGEREF _Toc165311383 \h </w:instrText>
+            </w:r>
+            <w:r>
+              <w:rPr>
+                <w:noProof/>
+                <w:webHidden/>
+              </w:rPr>
+            </w:r>
+            <w:r>
+              <w:rPr>
+                <w:noProof/>
+                <w:webHidden/>
+              </w:rPr>
+              <w:fldChar w:fldCharType="separate"/>
+            </w:r>
+            <w:r>
+              <w:rPr>
+                <w:noProof/>
+                <w:webHidden/>
+              </w:rPr>
+              <w:t>6</w:t>
+            </w:r>
+            <w:r>
+              <w:rPr>
+                <w:noProof/>
+                <w:webHidden/>
+              </w:rPr>
+              <w:fldChar w:fldCharType="end"/>
+            </w:r>
+          </w:hyperlink>
+        </w:p>
+        <w:p>
+          <w:pPr>
+            <w:pStyle w:val="31"/>
+            <w:tabs>
+              <w:tab w:val="right" w:leader="dot" w:pos="8296"/>
+            </w:tabs>
+            <w:rPr>
+              <w:noProof/>
+            </w:rPr>
+          </w:pPr>
+          <w:hyperlink w:anchor="_Toc165311384" w:history="1">
+            <w:r>
+              <w:rPr>
+                <w:rStyle w:val="af6"/>
+                <w:noProof/>
+              </w:rPr>
+              <w:t>Error Management</w:t>
+            </w:r>
+            <w:r>
+              <w:rPr>
+                <w:noProof/>
+                <w:webHidden/>
+              </w:rPr>
+              <w:tab/>
+            </w:r>
+            <w:r>
+              <w:rPr>
+                <w:noProof/>
+                <w:webHidden/>
+              </w:rPr>
+              <w:fldChar w:fldCharType="begin"/>
+            </w:r>
+            <w:r>
+              <w:rPr>
+                <w:noProof/>
+                <w:webHidden/>
+              </w:rPr>
+              <w:instrText xml:space="preserve"> PAGEREF _Toc165311384 \h </w:instrText>
+            </w:r>
+            <w:r>
+              <w:rPr>
+                <w:noProof/>
+                <w:webHidden/>
+              </w:rPr>
+            </w:r>
+            <w:r>
+              <w:rPr>
+                <w:noProof/>
+                <w:webHidden/>
+              </w:rPr>
+              <w:fldChar w:fldCharType="separate"/>
+            </w:r>
+            <w:r>
+              <w:rPr>
+                <w:noProof/>
+                <w:webHidden/>
+              </w:rPr>
+              <w:t>6</w:t>
+            </w:r>
+            <w:r>
+              <w:rPr>
+                <w:noProof/>
+                <w:webHidden/>
+              </w:rPr>
+              <w:fldChar w:fldCharType="end"/>
+            </w:r>
+          </w:hyperlink>
+        </w:p>
+        <w:p>
+          <w:pPr>
+            <w:pStyle w:val="31"/>
+            <w:tabs>
+              <w:tab w:val="right" w:leader="dot" w:pos="8296"/>
+            </w:tabs>
+            <w:rPr>
+              <w:noProof/>
+            </w:rPr>
+          </w:pPr>
+          <w:hyperlink w:anchor="_Toc165311385" w:history="1">
+            <w:r>
+              <w:rPr>
+                <w:rStyle w:val="af6"/>
+                <w:noProof/>
+              </w:rPr>
+              <w:t>Database Stability</w:t>
+            </w:r>
+            <w:r>
+              <w:rPr>
+                <w:noProof/>
+                <w:webHidden/>
+              </w:rPr>
+              <w:tab/>
+            </w:r>
+            <w:r>
+              <w:rPr>
+                <w:noProof/>
+                <w:webHidden/>
+              </w:rPr>
+              <w:fldChar w:fldCharType="begin"/>
+            </w:r>
+            <w:r>
+              <w:rPr>
+                <w:noProof/>
+                <w:webHidden/>
+              </w:rPr>
+              <w:instrText xml:space="preserve"> PAGEREF _Toc165311385 \h </w:instrText>
+            </w:r>
+            <w:r>
+              <w:rPr>
+                <w:noProof/>
+                <w:webHidden/>
+              </w:rPr>
+            </w:r>
+            <w:r>
+              <w:rPr>
+                <w:noProof/>
+                <w:webHidden/>
+              </w:rPr>
+              <w:fldChar w:fldCharType="separate"/>
+            </w:r>
+            <w:r>
+              <w:rPr>
+                <w:noProof/>
+                <w:webHidden/>
+              </w:rPr>
+              <w:t>6</w:t>
+            </w:r>
+            <w:r>
+              <w:rPr>
+                <w:noProof/>
+                <w:webHidden/>
+              </w:rPr>
+              <w:fldChar w:fldCharType="end"/>
+            </w:r>
+          </w:hyperlink>
+        </w:p>
+        <w:p>
+          <w:pPr>
+            <w:pStyle w:val="31"/>
+            <w:tabs>
+              <w:tab w:val="right" w:leader="dot" w:pos="8296"/>
+            </w:tabs>
+            <w:rPr>
+              <w:noProof/>
+            </w:rPr>
+          </w:pPr>
+          <w:hyperlink w:anchor="_Toc165311386" w:history="1">
+            <w:r>
+              <w:rPr>
+                <w:rStyle w:val="af6"/>
+                <w:noProof/>
+              </w:rPr>
+              <w:t>User Interface</w:t>
+            </w:r>
+            <w:r>
+              <w:rPr>
+                <w:noProof/>
+                <w:webHidden/>
+              </w:rPr>
+              <w:tab/>
+            </w:r>
+            <w:r>
+              <w:rPr>
+                <w:noProof/>
+                <w:webHidden/>
+              </w:rPr>
+              <w:fldChar w:fldCharType="begin"/>
+            </w:r>
+            <w:r>
+              <w:rPr>
+                <w:noProof/>
+                <w:webHidden/>
+              </w:rPr>
+              <w:instrText xml:space="preserve"> PAGEREF _Toc165311386 \h </w:instrText>
+            </w:r>
+            <w:r>
+              <w:rPr>
+                <w:noProof/>
+                <w:webHidden/>
+              </w:rPr>
+            </w:r>
+            <w:r>
+              <w:rPr>
+                <w:noProof/>
+                <w:webHidden/>
+              </w:rPr>
+              <w:fldChar w:fldCharType="separate"/>
+            </w:r>
+            <w:r>
+              <w:rPr>
+                <w:noProof/>
+                <w:webHidden/>
+              </w:rPr>
+              <w:t>6</w:t>
+            </w:r>
+            <w:r>
+              <w:rPr>
+                <w:noProof/>
+                <w:webHidden/>
+              </w:rPr>
+              <w:fldChar w:fldCharType="end"/>
+            </w:r>
+          </w:hyperlink>
+        </w:p>
+        <w:p>
+          <w:pPr>
+            <w:pStyle w:val="31"/>
+            <w:tabs>
+              <w:tab w:val="right" w:leader="dot" w:pos="8296"/>
+            </w:tabs>
+            <w:rPr>
+              <w:noProof/>
+            </w:rPr>
+          </w:pPr>
+          <w:hyperlink w:anchor="_Toc165311387" w:history="1">
+            <w:r>
+              <w:rPr>
+                <w:rStyle w:val="af6"/>
+                <w:noProof/>
+              </w:rPr>
+              <w:t>Game Mechanics</w:t>
+            </w:r>
+            <w:r>
+              <w:rPr>
+                <w:noProof/>
+                <w:webHidden/>
+              </w:rPr>
+              <w:tab/>
+            </w:r>
+            <w:r>
+              <w:rPr>
+                <w:noProof/>
+                <w:webHidden/>
+              </w:rPr>
+              <w:fldChar w:fldCharType="begin"/>
+            </w:r>
+            <w:r>
+              <w:rPr>
+                <w:noProof/>
+                <w:webHidden/>
+              </w:rPr>
+              <w:instrText xml:space="preserve"> PAGEREF _Toc165311387 \h </w:instrText>
+            </w:r>
+            <w:r>
+              <w:rPr>
+                <w:noProof/>
+                <w:webHidden/>
+              </w:rPr>
+            </w:r>
+            <w:r>
+              <w:rPr>
+                <w:noProof/>
+                <w:webHidden/>
+              </w:rPr>
+              <w:fldChar w:fldCharType="separate"/>
+            </w:r>
+            <w:r>
+              <w:rPr>
+                <w:noProof/>
+                <w:webHidden/>
+              </w:rPr>
+              <w:t>6</w:t>
             </w:r>
             <w:r>
               <w:rPr>
@@ -1061,7 +1673,7 @@
               <w:noProof/>
             </w:rPr>
           </w:pPr>
-          <w:hyperlink w:anchor="_Toc165238064" w:history="1">
+          <w:hyperlink w:anchor="_Toc165311388" w:history="1">
             <w:r>
               <w:rPr>
                 <w:rStyle w:val="af6"/>
@@ -1088,7 +1700,7 @@
                 <w:noProof/>
                 <w:webHidden/>
               </w:rPr>
-              <w:instrText xml:space="preserve"> PAGEREF _Toc165238064 \h </w:instrText>
+              <w:instrText xml:space="preserve"> PAGEREF _Toc165311388 \h </w:instrText>
             </w:r>
             <w:r>
               <w:rPr>
@@ -1108,7 +1720,143 @@
                 <w:noProof/>
                 <w:webHidden/>
               </w:rPr>
-              <w:t>4</w:t>
+              <w:t>7</w:t>
+            </w:r>
+            <w:r>
+              <w:rPr>
+                <w:noProof/>
+                <w:webHidden/>
+              </w:rPr>
+              <w:fldChar w:fldCharType="end"/>
+            </w:r>
+          </w:hyperlink>
+        </w:p>
+        <w:p>
+          <w:pPr>
+            <w:pStyle w:val="21"/>
+            <w:tabs>
+              <w:tab w:val="right" w:leader="dot" w:pos="8296"/>
+            </w:tabs>
+            <w:rPr>
+              <w:noProof/>
+            </w:rPr>
+          </w:pPr>
+          <w:hyperlink w:anchor="_Toc165311389" w:history="1">
+            <w:r>
+              <w:rPr>
+                <w:rStyle w:val="af6"/>
+                <w:noProof/>
+              </w:rPr>
+              <w:t>Github repository</w:t>
+            </w:r>
+            <w:r>
+              <w:rPr>
+                <w:noProof/>
+                <w:webHidden/>
+              </w:rPr>
+              <w:tab/>
+            </w:r>
+            <w:r>
+              <w:rPr>
+                <w:noProof/>
+                <w:webHidden/>
+              </w:rPr>
+              <w:fldChar w:fldCharType="begin"/>
+            </w:r>
+            <w:r>
+              <w:rPr>
+                <w:noProof/>
+                <w:webHidden/>
+              </w:rPr>
+              <w:instrText xml:space="preserve"> PAGEREF _Toc165311389 \h </w:instrText>
+            </w:r>
+            <w:r>
+              <w:rPr>
+                <w:noProof/>
+                <w:webHidden/>
+              </w:rPr>
+            </w:r>
+            <w:r>
+              <w:rPr>
+                <w:noProof/>
+                <w:webHidden/>
+              </w:rPr>
+              <w:fldChar w:fldCharType="separate"/>
+            </w:r>
+            <w:r>
+              <w:rPr>
+                <w:noProof/>
+                <w:webHidden/>
+              </w:rPr>
+              <w:t>8</w:t>
+            </w:r>
+            <w:r>
+              <w:rPr>
+                <w:noProof/>
+                <w:webHidden/>
+              </w:rPr>
+              <w:fldChar w:fldCharType="end"/>
+            </w:r>
+          </w:hyperlink>
+        </w:p>
+        <w:p>
+          <w:pPr>
+            <w:pStyle w:val="21"/>
+            <w:tabs>
+              <w:tab w:val="right" w:leader="dot" w:pos="8296"/>
+            </w:tabs>
+            <w:rPr>
+              <w:noProof/>
+            </w:rPr>
+          </w:pPr>
+          <w:hyperlink w:anchor="_Toc165311390" w:history="1">
+            <w:r>
+              <w:rPr>
+                <w:rStyle w:val="af6"/>
+                <w:noProof/>
+              </w:rPr>
+              <w:t>Demo Video</w:t>
+            </w:r>
+            <w:r>
+              <w:rPr>
+                <w:noProof/>
+                <w:webHidden/>
+              </w:rPr>
+              <w:tab/>
+            </w:r>
+            <w:r>
+              <w:rPr>
+                <w:noProof/>
+                <w:webHidden/>
+              </w:rPr>
+              <w:fldChar w:fldCharType="begin"/>
+            </w:r>
+            <w:r>
+              <w:rPr>
+                <w:noProof/>
+                <w:webHidden/>
+              </w:rPr>
+              <w:instrText xml:space="preserve"> PAGEREF _Toc165311390 \h </w:instrText>
+            </w:r>
+            <w:r>
+              <w:rPr>
+                <w:noProof/>
+                <w:webHidden/>
+              </w:rPr>
+            </w:r>
+            <w:r>
+              <w:rPr>
+                <w:noProof/>
+                <w:webHidden/>
+              </w:rPr>
+              <w:fldChar w:fldCharType="separate"/>
+            </w:r>
+            <w:r>
+              <w:rPr>
+                <w:noProof/>
+                <w:webHidden/>
+              </w:rPr>
+              <w:t>9</w:t>
             </w:r>
             <w:r>
               <w:rPr>
@@ -1141,7 +1889,6 @@
           <w:szCs w:val="40"/>
         </w:rPr>
       </w:pPr>
-      <w:bookmarkStart w:id="0" w:name="_Toc165238057"/>
       <w:r>
         <w:br w:type="page"/>
       </w:r>
@@ -1150,6 +1897,7 @@
       <w:pPr>
         <w:pStyle w:val="2"/>
       </w:pPr>
+      <w:bookmarkStart w:id="0" w:name="_Toc165311372"/>
       <w:r>
         <w:lastRenderedPageBreak/>
         <w:t>Overview</w:t>
@@ -1223,7 +1971,6 @@
           <w:szCs w:val="40"/>
         </w:rPr>
       </w:pPr>
-      <w:bookmarkStart w:id="1" w:name="_Toc165238058"/>
       <w:r>
         <w:br w:type="page"/>
       </w:r>
@@ -1232,6 +1979,7 @@
       <w:pPr>
         <w:pStyle w:val="2"/>
       </w:pPr>
+      <w:bookmarkStart w:id="1" w:name="_Toc165311373"/>
       <w:r>
         <w:rPr>
           <w:rFonts w:hint="eastAsia"/>
@@ -1392,7 +2140,7 @@
       <w:pPr>
         <w:pStyle w:val="2"/>
       </w:pPr>
-      <w:bookmarkStart w:id="2" w:name="_Toc165238059"/>
+      <w:bookmarkStart w:id="2" w:name="_Toc165311374"/>
       <w:r>
         <w:t>Communication between clients and server</w:t>
       </w:r>
@@ -1407,7 +2155,7 @@
       <w:pPr>
         <w:pStyle w:val="2"/>
       </w:pPr>
-      <w:bookmarkStart w:id="3" w:name="_Toc165238060"/>
+      <w:bookmarkStart w:id="3" w:name="_Toc165311375"/>
       <w:r>
         <w:t>Installation and Setup</w:t>
       </w:r>
@@ -1454,7 +2202,7 @@
       <w:pPr>
         <w:pStyle w:val="2"/>
       </w:pPr>
-      <w:bookmarkStart w:id="4" w:name="_Toc165238061"/>
+      <w:bookmarkStart w:id="4" w:name="_Toc165311376"/>
       <w:r>
         <w:t>Usage Guide</w:t>
       </w:r>
@@ -1477,7 +2225,7 @@
       <w:pPr>
         <w:pStyle w:val="2"/>
       </w:pPr>
-      <w:bookmarkStart w:id="5" w:name="_Toc165238062"/>
+      <w:bookmarkStart w:id="5" w:name="_Toc165311377"/>
       <w:r>
         <w:lastRenderedPageBreak/>
         <w:t>External Libraries and Frameworks</w:t>
@@ -1488,12 +2236,13 @@
       <w:pPr>
         <w:pStyle w:val="3"/>
       </w:pPr>
+      <w:bookmarkStart w:id="6" w:name="_Toc165311378"/>
       <w:r>
         <w:t>Mongoose</w:t>
       </w:r>
-    </w:p>
-    <w:p>
-      <w:bookmarkStart w:id="6" w:name="_Toc165238063"/>
+      <w:bookmarkEnd w:id="6"/>
+    </w:p>
+    <w:p>
       <w:r>
         <w:t>Mongoose is a MongoDB object modeling tool designed to work in an asynchronous environment. We use Mongoose in this project to manage the chat records of the game. Mongoose provides a rich query builder, middleware, and schema-based models, making interactions with MongoDB database more straightforward and intuitive.</w:t>
       </w:r>
@@ -1550,9 +2299,11 @@
       <w:pPr>
         <w:pStyle w:val="3"/>
       </w:pPr>
+      <w:bookmarkStart w:id="7" w:name="_Toc165311379"/>
       <w:r>
         <w:t>Node.js</w:t>
       </w:r>
+      <w:bookmarkEnd w:id="7"/>
     </w:p>
     <w:p>
       <w:r>
@@ -1563,9 +2314,11 @@
       <w:pPr>
         <w:pStyle w:val="3"/>
       </w:pPr>
+      <w:bookmarkStart w:id="8" w:name="_Toc165311380"/>
       <w:r>
         <w:t>WebSocket</w:t>
       </w:r>
+      <w:bookmarkEnd w:id="8"/>
     </w:p>
     <w:p>
       <w:r>
@@ -1576,9 +2329,11 @@
       <w:pPr>
         <w:pStyle w:val="3"/>
       </w:pPr>
+      <w:bookmarkStart w:id="9" w:name="_Toc165311381"/>
       <w:r>
         <w:t>jQuery</w:t>
       </w:r>
+      <w:bookmarkEnd w:id="9"/>
     </w:p>
     <w:p>
       <w:r>
@@ -1589,14 +2344,14 @@
       <w:pPr>
         <w:pStyle w:val="2"/>
       </w:pPr>
+      <w:bookmarkStart w:id="10" w:name="_Toc165311382"/>
       <w:r>
         <w:lastRenderedPageBreak/>
         <w:t>Known Issues and Limitations</w:t>
       </w:r>
-      <w:bookmarkEnd w:id="6"/>
-    </w:p>
-    <w:p>
-      <w:bookmarkStart w:id="7" w:name="_Toc165238064"/>
+      <w:bookmarkEnd w:id="10"/>
+    </w:p>
+    <w:p>
       <w:r>
         <w:t>The Proxy War game server, while operational and providing an engaging gaming experience, has certain limitations and areas that could benefit from further refinement:</w:t>
       </w:r>
@@ -1605,9 +2360,11 @@
       <w:pPr>
         <w:pStyle w:val="3"/>
       </w:pPr>
+      <w:bookmarkStart w:id="11" w:name="_Toc165311383"/>
       <w:r>
         <w:t>Player Capacity</w:t>
       </w:r>
+      <w:bookmarkEnd w:id="11"/>
     </w:p>
     <w:p>
       <w:r>
@@ -1618,9 +2375,11 @@
       <w:pPr>
         <w:pStyle w:val="3"/>
       </w:pPr>
+      <w:bookmarkStart w:id="12" w:name="_Toc165311384"/>
       <w:r>
         <w:t>Error Management</w:t>
       </w:r>
+      <w:bookmarkEnd w:id="12"/>
     </w:p>
     <w:p>
       <w:r>
@@ -1631,9 +2390,11 @@
       <w:pPr>
         <w:pStyle w:val="3"/>
       </w:pPr>
+      <w:bookmarkStart w:id="13" w:name="_Toc165311385"/>
       <w:r>
         <w:t>Database Stability</w:t>
       </w:r>
+      <w:bookmarkEnd w:id="13"/>
     </w:p>
     <w:p>
       <w:r>
@@ -1644,9 +2405,11 @@
       <w:pPr>
         <w:pStyle w:val="3"/>
       </w:pPr>
+      <w:bookmarkStart w:id="14" w:name="_Toc165311386"/>
       <w:r>
         <w:t>User Interface</w:t>
       </w:r>
+      <w:bookmarkEnd w:id="14"/>
     </w:p>
     <w:p>
       <w:r>
@@ -1657,9 +2420,11 @@
       <w:pPr>
         <w:pStyle w:val="3"/>
       </w:pPr>
+      <w:bookmarkStart w:id="15" w:name="_Toc165311387"/>
       <w:r>
         <w:t>Game Mechanics</w:t>
       </w:r>
+      <w:bookmarkEnd w:id="15"/>
     </w:p>
     <w:p>
       <w:r>
@@ -1679,10 +2444,11 @@
       <w:pPr>
         <w:pStyle w:val="2"/>
       </w:pPr>
+      <w:bookmarkStart w:id="16" w:name="_Toc165311388"/>
       <w:r>
         <w:t>Testing</w:t>
       </w:r>
-      <w:bookmarkEnd w:id="7"/>
+      <w:bookmarkEnd w:id="16"/>
     </w:p>
     <w:tbl>
       <w:tblPr>
@@ -2674,6 +3440,7 @@
       <w:pPr>
         <w:pStyle w:val="2"/>
       </w:pPr>
+      <w:bookmarkStart w:id="17" w:name="_Toc165311389"/>
       <w:proofErr w:type="spellStart"/>
       <w:r>
         <w:rPr>
@@ -2689,7 +3456,11 @@
         <w:t xml:space="preserve"> </w:t>
       </w:r>
       <w:r>
-        <w:t>repository </w:t>
+        <w:t>repository</w:t>
+      </w:r>
+      <w:bookmarkEnd w:id="17"/>
+      <w:r>
+        <w:t> </w:t>
       </w:r>
     </w:p>
     <w:p>
@@ -2739,20 +3510,23 @@
       <w:pPr>
         <w:pStyle w:val="2"/>
       </w:pPr>
+      <w:bookmarkStart w:id="18" w:name="_Toc165311390"/>
       <w:r>
         <w:rPr>
           <w:rFonts w:hint="eastAsia"/>
         </w:rPr>
         <w:lastRenderedPageBreak/>
-        <w:t xml:space="preserve">Demo Video </w:t>
-      </w:r>
-    </w:p>
-    <w:p>
-      <w:pPr>
+        <w:t>Demo Video</w:t>
+      </w:r>
+      <w:bookmarkEnd w:id="18"/>
+      <w:r>
         <w:rPr>
           <w:rFonts w:hint="eastAsia"/>
         </w:rPr>
-      </w:pPr>
+        <w:t xml:space="preserve"> </w:t>
+      </w:r>
+    </w:p>
+    <w:p>
       <w:r>
         <w:rPr>
           <w:rFonts w:hint="eastAsia"/>
@@ -4705,6 +5479,18 @@
       <w:shd w:val="clear" w:color="auto" w:fill="E1DFDD"/>
     </w:rPr>
   </w:style>
+  <w:style w:type="paragraph" w:styleId="31">
+    <w:name w:val="toc 3"/>
+    <w:basedOn w:val="a"/>
+    <w:next w:val="a"/>
+    <w:autoRedefine/>
+    <w:uiPriority w:val="39"/>
+    <w:unhideWhenUsed/>
+    <w:rsid w:val="00C03EC1"/>
+    <w:pPr>
+      <w:ind w:leftChars="400" w:left="960"/>
+    </w:pPr>
+  </w:style>
 </w:styles>
 </file>
 

</xml_diff>